<commit_message>
Commit Final Challenge code
</commit_message>
<xml_diff>
--- a/Pyber Analysis Read_me.docx
+++ b/Pyber Analysis Read_me.docx
@@ -39,7 +39,6 @@
         </w:rPr>
         <w:t xml:space="preserve"># </w:t>
       </w:r>
-      <w:proofErr w:type="spellStart"/>
       <w:r>
         <w:rPr>
           <w:rFonts w:ascii="Courier New" w:eastAsia="Times New Roman" w:hAnsi="Courier New" w:cs="Courier New"/>
@@ -49,7 +48,6 @@
         </w:rPr>
         <w:t>Pyber</w:t>
       </w:r>
-      <w:proofErr w:type="spellEnd"/>
       <w:r>
         <w:rPr>
           <w:rFonts w:ascii="Courier New" w:eastAsia="Times New Roman" w:hAnsi="Courier New" w:cs="Courier New"/>
@@ -185,6 +183,49 @@
     </w:p>
     <w:p>
       <w:pPr>
+        <w:rPr>
+          <w:rFonts w:ascii="Courier New" w:hAnsi="Courier New" w:cs="Courier New"/>
+          <w:sz w:val="24"/>
+          <w:szCs w:val="24"/>
+        </w:rPr>
+      </w:pPr>
+      <w:r>
+        <w:rPr>
+          <w:rFonts w:ascii="Courier New" w:eastAsia="Times New Roman" w:hAnsi="Courier New" w:cs="Courier New"/>
+          <w:color w:val="000000"/>
+          <w:sz w:val="24"/>
+          <w:szCs w:val="24"/>
+        </w:rPr>
+        <w:t xml:space="preserve">The purpose of the project is to analyze </w:t>
+      </w:r>
+      <w:r>
+        <w:rPr>
+          <w:rFonts w:ascii="Courier New" w:eastAsia="Times New Roman" w:hAnsi="Courier New" w:cs="Courier New"/>
+          <w:color w:val="000000"/>
+          <w:sz w:val="24"/>
+          <w:szCs w:val="24"/>
+        </w:rPr>
+        <w:t>ridesharing data accumulated at PyBer to determine whether actions can be taken to</w:t>
+      </w:r>
+      <w:r>
+        <w:rPr>
+          <w:rFonts w:ascii="Courier New" w:hAnsi="Courier New" w:cs="Courier New"/>
+          <w:sz w:val="24"/>
+          <w:szCs w:val="24"/>
+        </w:rPr>
+        <w:t xml:space="preserve"> </w:t>
+      </w:r>
+      <w:r>
+        <w:rPr>
+          <w:rFonts w:ascii="Courier New" w:hAnsi="Courier New" w:cs="Courier New"/>
+          <w:sz w:val="24"/>
+          <w:szCs w:val="24"/>
+        </w:rPr>
+        <w:t>improve access to ride sharing services and better determine rideshare affordability for underserved neighborhoods.</w:t>
+      </w:r>
+    </w:p>
+    <w:p>
+      <w:pPr>
         <w:tabs>
           <w:tab w:val="left" w:pos="916"/>
           <w:tab w:val="left" w:pos="1832"/>
@@ -217,229 +258,8 @@
           <w:color w:val="000000"/>
           <w:sz w:val="24"/>
           <w:szCs w:val="24"/>
-          <w:highlight w:val="yellow"/>
-        </w:rPr>
-        <w:t xml:space="preserve">summarizes how the data differs by city type and how those differences can be used by decision-makers at </w:t>
-      </w:r>
-      <w:proofErr w:type="spellStart"/>
-      <w:r>
-        <w:rPr>
-          <w:rFonts w:ascii="Courier New" w:eastAsia="Times New Roman" w:hAnsi="Courier New" w:cs="Courier New"/>
-          <w:color w:val="000000"/>
-          <w:sz w:val="24"/>
-          <w:szCs w:val="24"/>
-          <w:highlight w:val="yellow"/>
-        </w:rPr>
-        <w:t>PyBer</w:t>
-      </w:r>
-      <w:proofErr w:type="spellEnd"/>
-      <w:r>
-        <w:rPr>
-          <w:rFonts w:ascii="Courier New" w:eastAsia="Times New Roman" w:hAnsi="Courier New" w:cs="Courier New"/>
-          <w:color w:val="000000"/>
-          <w:sz w:val="24"/>
-          <w:szCs w:val="24"/>
-          <w:highlight w:val="yellow"/>
-        </w:rPr>
-        <w:t>.</w:t>
-      </w:r>
-    </w:p>
-    <w:p>
-      <w:pPr>
-        <w:tabs>
-          <w:tab w:val="left" w:pos="916"/>
-          <w:tab w:val="left" w:pos="1832"/>
-          <w:tab w:val="left" w:pos="2748"/>
-          <w:tab w:val="left" w:pos="3664"/>
-          <w:tab w:val="left" w:pos="4580"/>
-          <w:tab w:val="left" w:pos="5496"/>
-          <w:tab w:val="left" w:pos="6412"/>
-          <w:tab w:val="left" w:pos="7328"/>
-          <w:tab w:val="left" w:pos="8244"/>
-          <w:tab w:val="left" w:pos="9160"/>
-          <w:tab w:val="left" w:pos="10076"/>
-          <w:tab w:val="left" w:pos="10992"/>
-          <w:tab w:val="left" w:pos="11908"/>
-          <w:tab w:val="left" w:pos="12824"/>
-          <w:tab w:val="left" w:pos="13740"/>
-          <w:tab w:val="left" w:pos="14656"/>
-        </w:tabs>
-        <w:spacing w:after="0" w:line="240" w:lineRule="auto"/>
-        <w:rPr>
-          <w:rFonts w:ascii="Courier New" w:eastAsia="Times New Roman" w:hAnsi="Courier New" w:cs="Courier New"/>
-          <w:color w:val="000000"/>
-          <w:sz w:val="24"/>
-          <w:szCs w:val="24"/>
-        </w:rPr>
-      </w:pPr>
-    </w:p>
-    <w:p>
-      <w:pPr>
-        <w:rPr>
-          <w:rFonts w:ascii="Courier New" w:hAnsi="Courier New" w:cs="Courier New"/>
-          <w:sz w:val="24"/>
-          <w:szCs w:val="24"/>
-        </w:rPr>
-      </w:pPr>
-      <w:r>
-        <w:rPr>
-          <w:rFonts w:ascii="Courier New" w:eastAsia="Times New Roman" w:hAnsi="Courier New" w:cs="Courier New"/>
-          <w:color w:val="000000"/>
-          <w:sz w:val="24"/>
-          <w:szCs w:val="24"/>
-        </w:rPr>
-        <w:t xml:space="preserve">The purpose of the project is to analyze </w:t>
-      </w:r>
-      <w:r>
-        <w:rPr>
-          <w:rFonts w:ascii="Courier New" w:eastAsia="Times New Roman" w:hAnsi="Courier New" w:cs="Courier New"/>
-          <w:color w:val="000000"/>
-          <w:sz w:val="24"/>
-          <w:szCs w:val="24"/>
-        </w:rPr>
-        <w:t xml:space="preserve">ridesharing data accumulated at </w:t>
-      </w:r>
-      <w:proofErr w:type="spellStart"/>
-      <w:r>
-        <w:rPr>
-          <w:rFonts w:ascii="Courier New" w:eastAsia="Times New Roman" w:hAnsi="Courier New" w:cs="Courier New"/>
-          <w:color w:val="000000"/>
-          <w:sz w:val="24"/>
-          <w:szCs w:val="24"/>
-        </w:rPr>
-        <w:t>PyBer</w:t>
-      </w:r>
-      <w:proofErr w:type="spellEnd"/>
-      <w:r>
-        <w:rPr>
-          <w:rFonts w:ascii="Courier New" w:eastAsia="Times New Roman" w:hAnsi="Courier New" w:cs="Courier New"/>
-          <w:color w:val="000000"/>
-          <w:sz w:val="24"/>
-          <w:szCs w:val="24"/>
-        </w:rPr>
-        <w:t xml:space="preserve"> to determine whether actions can be taken to</w:t>
-      </w:r>
-      <w:r>
-        <w:rPr>
-          <w:rFonts w:ascii="Courier New" w:hAnsi="Courier New" w:cs="Courier New"/>
-          <w:sz w:val="24"/>
-          <w:szCs w:val="24"/>
-        </w:rPr>
-        <w:t xml:space="preserve"> </w:t>
-      </w:r>
-      <w:r>
-        <w:rPr>
-          <w:rFonts w:ascii="Courier New" w:hAnsi="Courier New" w:cs="Courier New"/>
-          <w:sz w:val="24"/>
-          <w:szCs w:val="24"/>
-        </w:rPr>
-        <w:t>i</w:t>
-      </w:r>
-      <w:r>
-        <w:rPr>
-          <w:rFonts w:ascii="Courier New" w:hAnsi="Courier New" w:cs="Courier New"/>
-          <w:sz w:val="24"/>
-          <w:szCs w:val="24"/>
-        </w:rPr>
-        <w:t>mprove access to ride sharing services</w:t>
-      </w:r>
-      <w:r>
-        <w:rPr>
-          <w:rFonts w:ascii="Courier New" w:hAnsi="Courier New" w:cs="Courier New"/>
-          <w:sz w:val="24"/>
-          <w:szCs w:val="24"/>
-        </w:rPr>
-        <w:t xml:space="preserve"> and better d</w:t>
-      </w:r>
-      <w:r>
-        <w:rPr>
-          <w:rFonts w:ascii="Courier New" w:hAnsi="Courier New" w:cs="Courier New"/>
-          <w:sz w:val="24"/>
-          <w:szCs w:val="24"/>
-        </w:rPr>
-        <w:t xml:space="preserve">etermine </w:t>
-      </w:r>
-      <w:r>
-        <w:rPr>
-          <w:rFonts w:ascii="Courier New" w:hAnsi="Courier New" w:cs="Courier New"/>
-          <w:sz w:val="24"/>
-          <w:szCs w:val="24"/>
-        </w:rPr>
-        <w:t xml:space="preserve">rideshare </w:t>
-      </w:r>
-      <w:r>
-        <w:rPr>
-          <w:rFonts w:ascii="Courier New" w:hAnsi="Courier New" w:cs="Courier New"/>
-          <w:sz w:val="24"/>
-          <w:szCs w:val="24"/>
-        </w:rPr>
-        <w:t>affordability for underserved neighborhoods</w:t>
-      </w:r>
-      <w:r>
-        <w:rPr>
-          <w:rFonts w:ascii="Courier New" w:hAnsi="Courier New" w:cs="Courier New"/>
-          <w:sz w:val="24"/>
-          <w:szCs w:val="24"/>
-        </w:rPr>
-        <w:t>.</w:t>
-      </w:r>
-    </w:p>
-    <w:p>
-      <w:pPr>
-        <w:tabs>
-          <w:tab w:val="left" w:pos="916"/>
-          <w:tab w:val="left" w:pos="1832"/>
-          <w:tab w:val="left" w:pos="2748"/>
-          <w:tab w:val="left" w:pos="3664"/>
-          <w:tab w:val="left" w:pos="4580"/>
-          <w:tab w:val="left" w:pos="5496"/>
-          <w:tab w:val="left" w:pos="6412"/>
-          <w:tab w:val="left" w:pos="7328"/>
-          <w:tab w:val="left" w:pos="8244"/>
-          <w:tab w:val="left" w:pos="9160"/>
-          <w:tab w:val="left" w:pos="10076"/>
-          <w:tab w:val="left" w:pos="10992"/>
-          <w:tab w:val="left" w:pos="11908"/>
-          <w:tab w:val="left" w:pos="12824"/>
-          <w:tab w:val="left" w:pos="13740"/>
-          <w:tab w:val="left" w:pos="14656"/>
-        </w:tabs>
-        <w:spacing w:after="0" w:line="240" w:lineRule="auto"/>
-        <w:rPr>
-          <w:rFonts w:ascii="Courier New" w:eastAsia="Times New Roman" w:hAnsi="Courier New" w:cs="Courier New"/>
-          <w:color w:val="000000"/>
-          <w:sz w:val="24"/>
-          <w:szCs w:val="24"/>
-        </w:rPr>
-      </w:pPr>
-      <w:r>
-        <w:rPr>
-          <w:rFonts w:ascii="Courier New" w:eastAsia="Times New Roman" w:hAnsi="Courier New" w:cs="Courier New"/>
-          <w:color w:val="000000"/>
-          <w:sz w:val="24"/>
-          <w:szCs w:val="24"/>
-        </w:rPr>
-        <w:t xml:space="preserve">The </w:t>
-      </w:r>
-      <w:proofErr w:type="spellStart"/>
-      <w:r>
-        <w:rPr>
-          <w:rFonts w:ascii="Courier New" w:eastAsia="Times New Roman" w:hAnsi="Courier New" w:cs="Courier New"/>
-          <w:color w:val="000000"/>
-          <w:sz w:val="24"/>
-          <w:szCs w:val="24"/>
-        </w:rPr>
-        <w:t>Pyber</w:t>
-      </w:r>
-      <w:proofErr w:type="spellEnd"/>
-      <w:r>
-        <w:rPr>
-          <w:rFonts w:ascii="Courier New" w:eastAsia="Times New Roman" w:hAnsi="Courier New" w:cs="Courier New"/>
-          <w:color w:val="000000"/>
-          <w:sz w:val="24"/>
-          <w:szCs w:val="24"/>
-        </w:rPr>
-        <w:t xml:space="preserve"> data includes total rides</w:t>
+        </w:rPr>
+        <w:t>The Pyber data includes total rides</w:t>
       </w:r>
       <w:r>
         <w:rPr>
@@ -457,7 +277,25 @@
           <w:sz w:val="24"/>
           <w:szCs w:val="24"/>
         </w:rPr>
+        <w:t>s</w:t>
+      </w:r>
+      <w:r>
+        <w:rPr>
+          <w:rFonts w:ascii="Courier New" w:eastAsia="Times New Roman" w:hAnsi="Courier New" w:cs="Courier New"/>
+          <w:color w:val="000000"/>
+          <w:sz w:val="24"/>
+          <w:szCs w:val="24"/>
+        </w:rPr>
         <w:t xml:space="preserve">.  The data is filterable by city type:  Urban, Suburban, and Rural.  As the data is proprietary, it is assumed to be accurate. </w:t>
+      </w:r>
+      <w:r>
+        <w:rPr>
+          <w:rFonts w:ascii="Courier New" w:eastAsia="Times New Roman" w:hAnsi="Courier New" w:cs="Courier New"/>
+          <w:color w:val="000000"/>
+          <w:sz w:val="24"/>
+          <w:szCs w:val="24"/>
+        </w:rPr>
+        <w:t xml:space="preserve"> It is also assumed that fare rates are the same for all city types.</w:t>
       </w:r>
     </w:p>
     <w:p>
@@ -690,28 +528,82 @@
         <w:spacing w:after="0" w:line="240" w:lineRule="auto"/>
         <w:rPr>
           <w:rFonts w:ascii="Courier New" w:eastAsia="Times New Roman" w:hAnsi="Courier New" w:cs="Courier New"/>
-          <w:color w:val="2B2B2B"/>
-          <w:sz w:val="24"/>
-          <w:szCs w:val="24"/>
-        </w:rPr>
-      </w:pPr>
-      <w:r>
-        <w:rPr>
-          <w:rFonts w:ascii="Courier New" w:eastAsia="Times New Roman" w:hAnsi="Courier New" w:cs="Courier New"/>
-          <w:color w:val="000000"/>
-          <w:sz w:val="24"/>
-          <w:szCs w:val="24"/>
-        </w:rPr>
-        <w:t xml:space="preserve">The chart above illustrates, as expected, that Urban Total Fares are greater throughout the period reviewed.  As we analyze fares with respect to the number of drivers and rides in each city type, we can determine </w:t>
-      </w:r>
-      <w:r>
-        <w:rPr>
-          <w:rFonts w:ascii="Courier New" w:eastAsia="Times New Roman" w:hAnsi="Courier New" w:cs="Courier New"/>
-          <w:color w:val="2B2B2B"/>
-          <w:sz w:val="24"/>
-          <w:szCs w:val="24"/>
-        </w:rPr>
-        <w:t xml:space="preserve">the differences in ride-sharing data among the different city types. </w:t>
+          <w:color w:val="000000"/>
+          <w:sz w:val="24"/>
+          <w:szCs w:val="24"/>
+        </w:rPr>
+      </w:pPr>
+      <w:r>
+        <w:rPr>
+          <w:rFonts w:ascii="Courier New" w:eastAsia="Times New Roman" w:hAnsi="Courier New" w:cs="Courier New"/>
+          <w:color w:val="000000"/>
+          <w:sz w:val="24"/>
+          <w:szCs w:val="24"/>
+        </w:rPr>
+        <w:t>The chart above illustrates</w:t>
+      </w:r>
+      <w:r>
+        <w:rPr>
+          <w:rFonts w:ascii="Courier New" w:eastAsia="Times New Roman" w:hAnsi="Courier New" w:cs="Courier New"/>
+          <w:color w:val="000000"/>
+          <w:sz w:val="24"/>
+          <w:szCs w:val="24"/>
+        </w:rPr>
+        <w:t xml:space="preserve"> </w:t>
+      </w:r>
+      <w:r>
+        <w:rPr>
+          <w:rFonts w:ascii="Courier New" w:eastAsia="Times New Roman" w:hAnsi="Courier New" w:cs="Courier New"/>
+          <w:color w:val="000000"/>
+          <w:sz w:val="24"/>
+          <w:szCs w:val="24"/>
+        </w:rPr>
+        <w:t xml:space="preserve">that Urban Total Fares are greater </w:t>
+      </w:r>
+      <w:r>
+        <w:rPr>
+          <w:rFonts w:ascii="Courier New" w:eastAsia="Times New Roman" w:hAnsi="Courier New" w:cs="Courier New"/>
+          <w:color w:val="000000"/>
+          <w:sz w:val="24"/>
+          <w:szCs w:val="24"/>
+        </w:rPr>
+        <w:t xml:space="preserve">than Suburban and Rural </w:t>
+      </w:r>
+      <w:r>
+        <w:rPr>
+          <w:rFonts w:ascii="Courier New" w:eastAsia="Times New Roman" w:hAnsi="Courier New" w:cs="Courier New"/>
+          <w:color w:val="000000"/>
+          <w:sz w:val="24"/>
+          <w:szCs w:val="24"/>
+        </w:rPr>
+        <w:t xml:space="preserve">throughout the period reviewed.  </w:t>
+      </w:r>
+      <w:r>
+        <w:rPr>
+          <w:rFonts w:ascii="Courier New" w:eastAsia="Times New Roman" w:hAnsi="Courier New" w:cs="Courier New"/>
+          <w:color w:val="000000"/>
+          <w:sz w:val="24"/>
+          <w:szCs w:val="24"/>
+        </w:rPr>
+        <w:t xml:space="preserve">This is </w:t>
+      </w:r>
+      <w:r>
+        <w:rPr>
+          <w:rFonts w:ascii="Courier New" w:eastAsia="Times New Roman" w:hAnsi="Courier New" w:cs="Courier New"/>
+          <w:color w:val="000000"/>
+          <w:sz w:val="24"/>
+          <w:szCs w:val="24"/>
+        </w:rPr>
+        <w:t>as expected</w:t>
+      </w:r>
+      <w:r>
+        <w:rPr>
+          <w:rFonts w:ascii="Courier New" w:eastAsia="Times New Roman" w:hAnsi="Courier New" w:cs="Courier New"/>
+          <w:color w:val="000000"/>
+          <w:sz w:val="24"/>
+          <w:szCs w:val="24"/>
+        </w:rPr>
+        <w:t xml:space="preserve"> and is not abundantly informative.  </w:t>
       </w:r>
     </w:p>
     <w:p>
@@ -737,7 +629,7 @@
         <w:spacing w:after="0" w:line="240" w:lineRule="auto"/>
         <w:rPr>
           <w:rFonts w:ascii="Courier New" w:eastAsia="Times New Roman" w:hAnsi="Courier New" w:cs="Courier New"/>
-          <w:color w:val="2B2B2B"/>
+          <w:color w:val="000000"/>
           <w:sz w:val="24"/>
           <w:szCs w:val="24"/>
         </w:rPr>
@@ -774,11 +666,56 @@
       <w:r>
         <w:rPr>
           <w:rFonts w:ascii="Courier New" w:eastAsia="Times New Roman" w:hAnsi="Courier New" w:cs="Courier New"/>
+          <w:color w:val="000000"/>
+          <w:sz w:val="24"/>
+          <w:szCs w:val="24"/>
+        </w:rPr>
+        <w:t>Analyz</w:t>
+      </w:r>
+      <w:r>
+        <w:rPr>
+          <w:rFonts w:ascii="Courier New" w:eastAsia="Times New Roman" w:hAnsi="Courier New" w:cs="Courier New"/>
+          <w:color w:val="000000"/>
+          <w:sz w:val="24"/>
+          <w:szCs w:val="24"/>
+        </w:rPr>
+        <w:t>ing</w:t>
+      </w:r>
+      <w:r>
+        <w:rPr>
+          <w:rFonts w:ascii="Courier New" w:eastAsia="Times New Roman" w:hAnsi="Courier New" w:cs="Courier New"/>
+          <w:color w:val="000000"/>
+          <w:sz w:val="24"/>
+          <w:szCs w:val="24"/>
+        </w:rPr>
+        <w:t xml:space="preserve"> fares with respect to the number of drivers and rides in each city type, we can determine </w:t>
+      </w:r>
+      <w:r>
+        <w:rPr>
+          <w:rFonts w:ascii="Courier New" w:eastAsia="Times New Roman" w:hAnsi="Courier New" w:cs="Courier New"/>
           <w:color w:val="2B2B2B"/>
           <w:sz w:val="24"/>
           <w:szCs w:val="24"/>
         </w:rPr>
-        <w:t>The pie charts below reflect the proportion of city types for Total Rides, Total Drivers, and Total Fares.</w:t>
+        <w:t>the differences in ride</w:t>
+      </w:r>
+      <w:r>
+        <w:rPr>
+          <w:rFonts w:ascii="Courier New" w:eastAsia="Times New Roman" w:hAnsi="Courier New" w:cs="Courier New"/>
+          <w:color w:val="2B2B2B"/>
+          <w:sz w:val="24"/>
+          <w:szCs w:val="24"/>
+        </w:rPr>
+        <w:t xml:space="preserve"> </w:t>
+      </w:r>
+      <w:r>
+        <w:rPr>
+          <w:rFonts w:ascii="Courier New" w:eastAsia="Times New Roman" w:hAnsi="Courier New" w:cs="Courier New"/>
+          <w:color w:val="2B2B2B"/>
+          <w:sz w:val="24"/>
+          <w:szCs w:val="24"/>
+        </w:rPr>
+        <w:t xml:space="preserve">sharing data among the different city types. </w:t>
       </w:r>
     </w:p>
     <w:p>
@@ -840,10 +777,77 @@
       </w:pPr>
       <w:r>
         <w:rPr>
+          <w:rFonts w:ascii="Courier New" w:eastAsia="Times New Roman" w:hAnsi="Courier New" w:cs="Courier New"/>
+          <w:color w:val="2B2B2B"/>
+          <w:sz w:val="24"/>
+          <w:szCs w:val="24"/>
+        </w:rPr>
+        <w:t>The pie charts below reflect the proportion of city types for Total Rides, Total Drivers, and Total Fares.</w:t>
+      </w:r>
+    </w:p>
+    <w:p>
+      <w:pPr>
+        <w:tabs>
+          <w:tab w:val="left" w:pos="916"/>
+          <w:tab w:val="left" w:pos="1832"/>
+          <w:tab w:val="left" w:pos="2748"/>
+          <w:tab w:val="left" w:pos="3664"/>
+          <w:tab w:val="left" w:pos="4580"/>
+          <w:tab w:val="left" w:pos="5496"/>
+          <w:tab w:val="left" w:pos="6412"/>
+          <w:tab w:val="left" w:pos="7328"/>
+          <w:tab w:val="left" w:pos="8244"/>
+          <w:tab w:val="left" w:pos="9160"/>
+          <w:tab w:val="left" w:pos="10076"/>
+          <w:tab w:val="left" w:pos="10992"/>
+          <w:tab w:val="left" w:pos="11908"/>
+          <w:tab w:val="left" w:pos="12824"/>
+          <w:tab w:val="left" w:pos="13740"/>
+          <w:tab w:val="left" w:pos="14656"/>
+        </w:tabs>
+        <w:spacing w:after="0" w:line="240" w:lineRule="auto"/>
+        <w:rPr>
+          <w:rFonts w:ascii="Courier New" w:eastAsia="Times New Roman" w:hAnsi="Courier New" w:cs="Courier New"/>
+          <w:color w:val="2B2B2B"/>
+          <w:sz w:val="24"/>
+          <w:szCs w:val="24"/>
+        </w:rPr>
+      </w:pPr>
+    </w:p>
+    <w:p>
+      <w:pPr>
+        <w:tabs>
+          <w:tab w:val="left" w:pos="916"/>
+          <w:tab w:val="left" w:pos="1832"/>
+          <w:tab w:val="left" w:pos="2748"/>
+          <w:tab w:val="left" w:pos="3664"/>
+          <w:tab w:val="left" w:pos="4580"/>
+          <w:tab w:val="left" w:pos="5496"/>
+          <w:tab w:val="left" w:pos="6412"/>
+          <w:tab w:val="left" w:pos="7328"/>
+          <w:tab w:val="left" w:pos="8244"/>
+          <w:tab w:val="left" w:pos="9160"/>
+          <w:tab w:val="left" w:pos="10076"/>
+          <w:tab w:val="left" w:pos="10992"/>
+          <w:tab w:val="left" w:pos="11908"/>
+          <w:tab w:val="left" w:pos="12824"/>
+          <w:tab w:val="left" w:pos="13740"/>
+          <w:tab w:val="left" w:pos="14656"/>
+        </w:tabs>
+        <w:spacing w:after="0" w:line="240" w:lineRule="auto"/>
+        <w:rPr>
+          <w:rFonts w:ascii="Courier New" w:eastAsia="Times New Roman" w:hAnsi="Courier New" w:cs="Courier New"/>
+          <w:color w:val="2B2B2B"/>
+          <w:sz w:val="24"/>
+          <w:szCs w:val="24"/>
+        </w:rPr>
+      </w:pPr>
+      <w:r>
+        <w:rPr>
           <w:noProof/>
         </w:rPr>
         <w:drawing>
-          <wp:inline distT="0" distB="0" distL="0" distR="0" wp14:anchorId="6AEF2339" wp14:editId="4010B694">
+          <wp:inline distT="0" distB="0" distL="0" distR="0" wp14:anchorId="6AEF2339" wp14:editId="4DDD4EDE">
             <wp:extent cx="1920240" cy="1152144"/>
             <wp:effectExtent l="0" t="0" r="0" b="0"/>
             <wp:docPr id="10" name="Picture 10" descr="Chart, pie chart&#10;&#10;Description automatically generated"/>
@@ -902,10 +906,10 @@
           <w:noProof/>
         </w:rPr>
         <w:drawing>
-          <wp:inline distT="0" distB="0" distL="0" distR="0" wp14:anchorId="41680464" wp14:editId="19BE8203">
+          <wp:inline distT="0" distB="0" distL="0" distR="0" wp14:anchorId="0D6E50D6" wp14:editId="5C1FD78A">
             <wp:extent cx="1920240" cy="1152144"/>
             <wp:effectExtent l="0" t="0" r="0" b="0"/>
-            <wp:docPr id="9" name="Picture 9" descr="Chart, pie chart&#10;&#10;Description automatically generated"/>
+            <wp:docPr id="11" name="Picture 11" descr="Chart, pie chart&#10;&#10;Description automatically generated"/>
             <wp:cNvGraphicFramePr>
               <a:graphicFrameLocks xmlns:a="http://schemas.openxmlformats.org/drawingml/2006/main" noChangeAspect="1"/>
             </wp:cNvGraphicFramePr>
@@ -913,7 +917,7 @@
               <a:graphicData uri="http://schemas.openxmlformats.org/drawingml/2006/picture">
                 <pic:pic xmlns:pic="http://schemas.openxmlformats.org/drawingml/2006/picture">
                   <pic:nvPicPr>
-                    <pic:cNvPr id="9" name="Picture 9" descr="Chart, pie chart&#10;&#10;Description automatically generated"/>
+                    <pic:cNvPr id="11" name="Picture 11" descr="Chart, pie chart&#10;&#10;Description automatically generated"/>
                     <pic:cNvPicPr>
                       <a:picLocks noChangeAspect="1" noChangeArrowheads="1"/>
                     </pic:cNvPicPr>
@@ -951,17 +955,14 @@
         </w:drawing>
       </w:r>
       <w:r>
-        <w:t xml:space="preserve"> </w:t>
-      </w:r>
-      <w:r>
         <w:rPr>
           <w:noProof/>
         </w:rPr>
         <w:drawing>
-          <wp:inline distT="0" distB="0" distL="0" distR="0" wp14:anchorId="742D7D01" wp14:editId="3C29F736">
+          <wp:inline distT="0" distB="0" distL="0" distR="0" wp14:anchorId="41680464" wp14:editId="19BE8203">
             <wp:extent cx="1920240" cy="1152144"/>
             <wp:effectExtent l="0" t="0" r="0" b="0"/>
-            <wp:docPr id="11" name="Picture 11" descr="Chart, pie chart&#10;&#10;Description automatically generated"/>
+            <wp:docPr id="9" name="Picture 9" descr="Chart, pie chart&#10;&#10;Description automatically generated"/>
             <wp:cNvGraphicFramePr>
               <a:graphicFrameLocks xmlns:a="http://schemas.openxmlformats.org/drawingml/2006/main" noChangeAspect="1"/>
             </wp:cNvGraphicFramePr>
@@ -969,7 +970,7 @@
               <a:graphicData uri="http://schemas.openxmlformats.org/drawingml/2006/picture">
                 <pic:pic xmlns:pic="http://schemas.openxmlformats.org/drawingml/2006/picture">
                   <pic:nvPicPr>
-                    <pic:cNvPr id="11" name="Picture 11" descr="Chart, pie chart&#10;&#10;Description automatically generated"/>
+                    <pic:cNvPr id="9" name="Picture 9" descr="Chart, pie chart&#10;&#10;Description automatically generated"/>
                     <pic:cNvPicPr>
                       <a:picLocks noChangeAspect="1" noChangeArrowheads="1"/>
                     </pic:cNvPicPr>
@@ -1006,6 +1007,9 @@
           </wp:inline>
         </w:drawing>
       </w:r>
+      <w:r>
+        <w:t xml:space="preserve"> </w:t>
+      </w:r>
     </w:p>
     <w:p>
       <w:pPr>
@@ -1043,7 +1047,106 @@
           <w:szCs w:val="24"/>
         </w:rPr>
         <w:lastRenderedPageBreak/>
-        <w:t>Urban Rides and Fares comprise about two-thirds of their respective categories.  However, Urban drivers account for a larger proportion of total drivers.  This would mean that each Urban driver gets a thinner slice of the ride and fare pies then their Suburban and Rural counterparts.</w:t>
+        <w:t xml:space="preserve">Urban Rides and Fares comprise about two-thirds of their respective categories.  However, Urban drivers account for a larger proportion </w:t>
+      </w:r>
+      <w:r>
+        <w:rPr>
+          <w:rFonts w:ascii="Courier New" w:eastAsia="Times New Roman" w:hAnsi="Courier New" w:cs="Courier New"/>
+          <w:color w:val="2B2B2B"/>
+          <w:sz w:val="24"/>
+          <w:szCs w:val="24"/>
+        </w:rPr>
+        <w:t xml:space="preserve">(80%) </w:t>
+      </w:r>
+      <w:r>
+        <w:rPr>
+          <w:rFonts w:ascii="Courier New" w:eastAsia="Times New Roman" w:hAnsi="Courier New" w:cs="Courier New"/>
+          <w:color w:val="2B2B2B"/>
+          <w:sz w:val="24"/>
+          <w:szCs w:val="24"/>
+        </w:rPr>
+        <w:t>of total drivers.  This mean</w:t>
+      </w:r>
+      <w:r>
+        <w:rPr>
+          <w:rFonts w:ascii="Courier New" w:eastAsia="Times New Roman" w:hAnsi="Courier New" w:cs="Courier New"/>
+          <w:color w:val="2B2B2B"/>
+          <w:sz w:val="24"/>
+          <w:szCs w:val="24"/>
+        </w:rPr>
+        <w:t>s</w:t>
+      </w:r>
+      <w:r>
+        <w:rPr>
+          <w:rFonts w:ascii="Courier New" w:eastAsia="Times New Roman" w:hAnsi="Courier New" w:cs="Courier New"/>
+          <w:color w:val="2B2B2B"/>
+          <w:sz w:val="24"/>
+          <w:szCs w:val="24"/>
+        </w:rPr>
+        <w:t xml:space="preserve"> that each Urban driver gets a thinner slice of the</w:t>
+      </w:r>
+      <w:r>
+        <w:rPr>
+          <w:rFonts w:ascii="Courier New" w:eastAsia="Times New Roman" w:hAnsi="Courier New" w:cs="Courier New"/>
+          <w:color w:val="2B2B2B"/>
+          <w:sz w:val="24"/>
+          <w:szCs w:val="24"/>
+        </w:rPr>
+        <w:t>ir,</w:t>
+      </w:r>
+      <w:r>
+        <w:rPr>
+          <w:rFonts w:ascii="Courier New" w:eastAsia="Times New Roman" w:hAnsi="Courier New" w:cs="Courier New"/>
+          <w:color w:val="2B2B2B"/>
+          <w:sz w:val="24"/>
+          <w:szCs w:val="24"/>
+        </w:rPr>
+        <w:t xml:space="preserve"> </w:t>
+      </w:r>
+      <w:r>
+        <w:rPr>
+          <w:rFonts w:ascii="Courier New" w:eastAsia="Times New Roman" w:hAnsi="Courier New" w:cs="Courier New"/>
+          <w:color w:val="2B2B2B"/>
+          <w:sz w:val="24"/>
+          <w:szCs w:val="24"/>
+        </w:rPr>
+        <w:t xml:space="preserve">albeit larger, </w:t>
+      </w:r>
+      <w:r>
+        <w:rPr>
+          <w:rFonts w:ascii="Courier New" w:eastAsia="Times New Roman" w:hAnsi="Courier New" w:cs="Courier New"/>
+          <w:color w:val="2B2B2B"/>
+          <w:sz w:val="24"/>
+          <w:szCs w:val="24"/>
+        </w:rPr>
+        <w:t>ride and fare pies th</w:t>
+      </w:r>
+      <w:r>
+        <w:rPr>
+          <w:rFonts w:ascii="Courier New" w:eastAsia="Times New Roman" w:hAnsi="Courier New" w:cs="Courier New"/>
+          <w:color w:val="2B2B2B"/>
+          <w:sz w:val="24"/>
+          <w:szCs w:val="24"/>
+        </w:rPr>
+        <w:t>a</w:t>
+      </w:r>
+      <w:r>
+        <w:rPr>
+          <w:rFonts w:ascii="Courier New" w:eastAsia="Times New Roman" w:hAnsi="Courier New" w:cs="Courier New"/>
+          <w:color w:val="2B2B2B"/>
+          <w:sz w:val="24"/>
+          <w:szCs w:val="24"/>
+        </w:rPr>
+        <w:t>n their Suburban and Rural counterparts.</w:t>
+      </w:r>
+      <w:r>
+        <w:rPr>
+          <w:rFonts w:ascii="Courier New" w:eastAsia="Times New Roman" w:hAnsi="Courier New" w:cs="Courier New"/>
+          <w:color w:val="2B2B2B"/>
+          <w:sz w:val="24"/>
+          <w:szCs w:val="24"/>
+        </w:rPr>
+        <w:t xml:space="preserve">  </w:t>
       </w:r>
     </w:p>
     <w:p>
@@ -1223,7 +1326,7 @@
           <w:sz w:val="24"/>
           <w:szCs w:val="24"/>
         </w:rPr>
-        <w:t xml:space="preserve">As the pie charts suggested, Average Fares per Ride and Driver for Urban drivers </w:t>
+        <w:t xml:space="preserve">As the pie charts suggested, Average Fares per Ride and Driver for Urban drivers are smaller than for Rural drivers. Suburban Average Fares fall in between. </w:t>
       </w:r>
       <w:r>
         <w:rPr>
@@ -1232,16 +1335,7 @@
           <w:sz w:val="24"/>
           <w:szCs w:val="24"/>
         </w:rPr>
-        <w:t xml:space="preserve">are smaller </w:t>
-      </w:r>
-      <w:r>
-        <w:rPr>
-          <w:rFonts w:ascii="Courier New" w:eastAsia="Times New Roman" w:hAnsi="Courier New" w:cs="Courier New"/>
-          <w:color w:val="2B2B2B"/>
-          <w:sz w:val="24"/>
-          <w:szCs w:val="24"/>
-        </w:rPr>
-        <w:t xml:space="preserve">than for Rural drivers. Suburban Average Fares fall in between. </w:t>
+        <w:t>One might suspect that Rural drivers may choose the occupation for different reasons than Urban drivers.</w:t>
       </w:r>
     </w:p>
     <w:p>
@@ -1308,7 +1402,25 @@
           <w:sz w:val="24"/>
           <w:szCs w:val="24"/>
         </w:rPr>
-        <w:t xml:space="preserve">While </w:t>
+        <w:t>Viewed as a bubble chart below, where c</w:t>
+      </w:r>
+      <w:r>
+        <w:rPr>
+          <w:rFonts w:ascii="Courier New" w:eastAsia="Times New Roman" w:hAnsi="Courier New" w:cs="Courier New"/>
+          <w:color w:val="000000"/>
+          <w:sz w:val="24"/>
+          <w:szCs w:val="24"/>
+        </w:rPr>
+        <w:t>ircle size correlates with driver count per city</w:t>
+      </w:r>
+      <w:r>
+        <w:rPr>
+          <w:rFonts w:ascii="Courier New" w:eastAsia="Times New Roman" w:hAnsi="Courier New" w:cs="Courier New"/>
+          <w:color w:val="000000"/>
+          <w:sz w:val="24"/>
+          <w:szCs w:val="24"/>
+        </w:rPr>
+        <w:t>, we readily see that many more Urban drivers are sharing a larger number of rides, but at lower fares than Rural drivers.</w:t>
       </w:r>
     </w:p>
     <w:p>
@@ -1368,264 +1480,15 @@
           <w:szCs w:val="24"/>
         </w:rPr>
       </w:pPr>
-    </w:p>
-    <w:p>
-      <w:pPr>
-        <w:rPr>
-          <w:rFonts w:ascii="Courier New" w:eastAsia="Times New Roman" w:hAnsi="Courier New" w:cs="Courier New"/>
-          <w:color w:val="000000"/>
-          <w:sz w:val="24"/>
-          <w:szCs w:val="24"/>
-        </w:rPr>
-      </w:pPr>
-      <w:r>
-        <w:rPr>
-          <w:rFonts w:ascii="Courier New" w:eastAsia="Times New Roman" w:hAnsi="Courier New" w:cs="Courier New"/>
-          <w:color w:val="000000"/>
-          <w:sz w:val="24"/>
-          <w:szCs w:val="24"/>
-        </w:rPr>
-        <w:t>## Summary</w:t>
-      </w:r>
-    </w:p>
-    <w:p>
-      <w:pPr>
-        <w:pStyle w:val="ListParagraph"/>
-        <w:ind w:left="0"/>
-        <w:rPr>
-          <w:rFonts w:ascii="Courier New" w:eastAsia="Times New Roman" w:hAnsi="Courier New" w:cs="Courier New"/>
-          <w:color w:val="000000"/>
-          <w:sz w:val="24"/>
-          <w:szCs w:val="24"/>
-        </w:rPr>
-      </w:pPr>
-      <w:r>
-        <w:rPr>
-          <w:rFonts w:ascii="Courier New" w:eastAsia="Times New Roman" w:hAnsi="Courier New" w:cs="Courier New"/>
-          <w:color w:val="000000"/>
-          <w:sz w:val="24"/>
-          <w:szCs w:val="24"/>
-        </w:rPr>
-        <w:t>summarizing three business recommendations to the CEO for addressing any disparities among the city types.</w:t>
-      </w:r>
-    </w:p>
-    <w:p>
-      <w:pPr>
-        <w:pStyle w:val="ListParagraph"/>
-        <w:ind w:left="0"/>
-        <w:rPr>
-          <w:rFonts w:ascii="Courier New" w:eastAsia="Times New Roman" w:hAnsi="Courier New" w:cs="Courier New"/>
-          <w:color w:val="000000"/>
-          <w:sz w:val="24"/>
-          <w:szCs w:val="24"/>
-        </w:rPr>
-      </w:pPr>
-    </w:p>
-    <w:p>
-      <w:pPr>
-        <w:pStyle w:val="ListParagraph"/>
-        <w:ind w:left="0"/>
-        <w:rPr>
-          <w:rFonts w:ascii="Courier New" w:hAnsi="Courier New" w:cs="Courier New"/>
-          <w:sz w:val="24"/>
-          <w:szCs w:val="24"/>
-        </w:rPr>
-      </w:pPr>
-      <w:r>
-        <w:rPr>
-          <w:rFonts w:ascii="Courier New" w:hAnsi="Courier New" w:cs="Courier New"/>
-          <w:sz w:val="24"/>
-          <w:szCs w:val="24"/>
-        </w:rPr>
-        <w:t>### Recommendations</w:t>
-      </w:r>
-    </w:p>
-    <w:p>
-      <w:pPr>
-        <w:pStyle w:val="ListParagraph"/>
-        <w:ind w:left="0"/>
-        <w:rPr>
-          <w:rFonts w:ascii="Courier New" w:hAnsi="Courier New" w:cs="Courier New"/>
-          <w:sz w:val="24"/>
-          <w:szCs w:val="24"/>
-        </w:rPr>
-      </w:pPr>
-    </w:p>
-    <w:p>
-      <w:pPr>
-        <w:pStyle w:val="ListParagraph"/>
-        <w:numPr>
-          <w:ilvl w:val="0"/>
-          <w:numId w:val="6"/>
-        </w:numPr>
-        <w:rPr>
-          <w:rFonts w:ascii="Courier New" w:hAnsi="Courier New" w:cs="Courier New"/>
-          <w:sz w:val="24"/>
-          <w:szCs w:val="24"/>
-        </w:rPr>
-      </w:pPr>
-      <w:r>
-        <w:rPr>
-          <w:rFonts w:ascii="Courier New" w:hAnsi="Courier New" w:cs="Courier New"/>
-          <w:sz w:val="24"/>
-          <w:szCs w:val="24"/>
-        </w:rPr>
-        <w:t xml:space="preserve">Conduct a survey of drivers on their reasons for choosing ride sharing as a occupation. </w:t>
-      </w:r>
-    </w:p>
-    <w:p>
-      <w:pPr>
-        <w:rPr>
-          <w:rFonts w:ascii="Courier New" w:hAnsi="Courier New" w:cs="Courier New"/>
-          <w:sz w:val="24"/>
-          <w:szCs w:val="24"/>
-        </w:rPr>
-      </w:pPr>
-    </w:p>
-    <w:p>
-      <w:pPr>
-        <w:pStyle w:val="ListParagraph"/>
-        <w:numPr>
-          <w:ilvl w:val="0"/>
-          <w:numId w:val="6"/>
-        </w:numPr>
-        <w:rPr>
-          <w:rFonts w:ascii="Courier New" w:hAnsi="Courier New" w:cs="Courier New"/>
-          <w:sz w:val="24"/>
-          <w:szCs w:val="24"/>
-        </w:rPr>
-      </w:pPr>
-      <w:r>
-        <w:rPr>
-          <w:rFonts w:ascii="Courier New" w:hAnsi="Courier New" w:cs="Courier New"/>
-          <w:sz w:val="24"/>
-          <w:szCs w:val="24"/>
-        </w:rPr>
-        <w:t>Gather data on the number of hours driven</w:t>
-      </w:r>
-    </w:p>
-    <w:p>
-      <w:pPr>
-        <w:rPr>
-          <w:rFonts w:ascii="Courier New" w:hAnsi="Courier New" w:cs="Courier New"/>
-          <w:sz w:val="24"/>
-          <w:szCs w:val="24"/>
-        </w:rPr>
-      </w:pPr>
-    </w:p>
-    <w:p>
-      <w:pPr>
-        <w:pStyle w:val="ListParagraph"/>
-        <w:numPr>
-          <w:ilvl w:val="0"/>
-          <w:numId w:val="6"/>
-        </w:numPr>
-        <w:rPr>
-          <w:rFonts w:ascii="Courier New" w:hAnsi="Courier New" w:cs="Courier New"/>
-          <w:sz w:val="24"/>
-          <w:szCs w:val="24"/>
-        </w:rPr>
-      </w:pPr>
-      <w:r>
-        <w:rPr>
-          <w:rFonts w:ascii="Courier New" w:hAnsi="Courier New" w:cs="Courier New"/>
-          <w:sz w:val="24"/>
-          <w:szCs w:val="24"/>
-        </w:rPr>
-        <w:t xml:space="preserve">Gather data on wait times for riders and reasons for ride. </w:t>
-      </w:r>
-    </w:p>
-    <w:p>
-      <w:pPr>
-        <w:pStyle w:val="ListParagraph"/>
-        <w:rPr>
-          <w:rFonts w:ascii="Courier New" w:hAnsi="Courier New" w:cs="Courier New"/>
-          <w:sz w:val="24"/>
-          <w:szCs w:val="24"/>
-        </w:rPr>
-      </w:pPr>
-    </w:p>
-    <w:p>
-      <w:pPr>
-        <w:pStyle w:val="ListParagraph"/>
-        <w:numPr>
-          <w:ilvl w:val="0"/>
-          <w:numId w:val="6"/>
-        </w:numPr>
-        <w:rPr>
-          <w:rFonts w:ascii="Courier New" w:hAnsi="Courier New" w:cs="Courier New"/>
-          <w:sz w:val="24"/>
-          <w:szCs w:val="24"/>
-        </w:rPr>
-      </w:pPr>
-      <w:r>
-        <w:rPr>
-          <w:rFonts w:ascii="Courier New" w:hAnsi="Courier New" w:cs="Courier New"/>
-          <w:sz w:val="24"/>
-          <w:szCs w:val="24"/>
-        </w:rPr>
-        <w:t xml:space="preserve">Conduct a survey of riders on their satisfaction with access to and the cost of ride sharing. </w:t>
-      </w:r>
-    </w:p>
-    <w:p>
-      <w:pPr>
-        <w:rPr>
-          <w:rFonts w:ascii="Courier New" w:hAnsi="Courier New" w:cs="Courier New"/>
-          <w:sz w:val="24"/>
-          <w:szCs w:val="24"/>
-        </w:rPr>
-      </w:pPr>
-    </w:p>
-    <w:p>
-      <w:pPr>
-        <w:rPr>
-          <w:rFonts w:ascii="Courier New" w:hAnsi="Courier New" w:cs="Courier New"/>
-          <w:sz w:val="24"/>
-          <w:szCs w:val="24"/>
-        </w:rPr>
-        <w:sectPr>
-          <w:pgSz w:w="12240" w:h="15840"/>
-          <w:pgMar w:top="1440" w:right="1440" w:bottom="1440" w:left="1440" w:header="720" w:footer="720" w:gutter="0"/>
-          <w:cols w:space="720"/>
-          <w:docGrid w:linePitch="360"/>
-        </w:sectPr>
-      </w:pPr>
-      <w:r>
-        <w:rPr>
-          <w:rFonts w:ascii="Courier New" w:hAnsi="Courier New" w:cs="Courier New"/>
-          <w:sz w:val="24"/>
-          <w:szCs w:val="24"/>
-        </w:rPr>
-        <w:br w:type="page"/>
-      </w:r>
-    </w:p>
-    <w:p>
-      <w:pPr>
-        <w:rPr>
-          <w:rFonts w:ascii="Courier New" w:hAnsi="Courier New" w:cs="Courier New"/>
-          <w:sz w:val="24"/>
-          <w:szCs w:val="24"/>
-        </w:rPr>
-      </w:pPr>
-    </w:p>
-    <w:p>
-      <w:pPr>
-        <w:jc w:val="center"/>
-        <w:rPr>
-          <w:rFonts w:ascii="Courier New" w:hAnsi="Courier New" w:cs="Courier New"/>
-          <w:sz w:val="24"/>
-          <w:szCs w:val="24"/>
-        </w:rPr>
-      </w:pPr>
       <w:r>
         <w:rPr>
           <w:noProof/>
         </w:rPr>
         <w:drawing>
-          <wp:inline distT="0" distB="0" distL="0" distR="0" wp14:anchorId="30FA258E" wp14:editId="0BE8BACF">
-            <wp:extent cx="6400800" cy="3846356"/>
+          <wp:inline distT="0" distB="0" distL="0" distR="0" wp14:anchorId="5B9DCB8C" wp14:editId="4F969EF0">
+            <wp:extent cx="5943600" cy="3571467"/>
             <wp:effectExtent l="0" t="0" r="0" b="0"/>
-            <wp:docPr id="2" name="Picture 2" descr="Chart, scatter chart&#10;&#10;Description automatically generated"/>
+            <wp:docPr id="15" name="Picture 15" descr="Chart, scatter chart&#10;&#10;Description automatically generated"/>
             <wp:cNvGraphicFramePr>
               <a:graphicFrameLocks xmlns:a="http://schemas.openxmlformats.org/drawingml/2006/main" noChangeAspect="1"/>
             </wp:cNvGraphicFramePr>
@@ -1654,7 +1517,7 @@
                   <pic:spPr bwMode="auto">
                     <a:xfrm>
                       <a:off x="0" y="0"/>
-                      <a:ext cx="6417139" cy="3856174"/>
+                      <a:ext cx="5943600" cy="3571467"/>
                     </a:xfrm>
                     <a:prstGeom prst="rect">
                       <a:avLst/>
@@ -1673,81 +1536,154 @@
     </w:p>
     <w:p>
       <w:pPr>
-        <w:rPr>
-          <w:rFonts w:ascii="Courier New" w:hAnsi="Courier New" w:cs="Courier New"/>
-          <w:sz w:val="24"/>
-          <w:szCs w:val="24"/>
-        </w:rPr>
-      </w:pPr>
-      <w:r>
-        <w:rPr>
-          <w:rFonts w:ascii="Courier New" w:hAnsi="Courier New" w:cs="Courier New"/>
-          <w:sz w:val="24"/>
-          <w:szCs w:val="24"/>
-        </w:rPr>
-        <w:t>NOTE: Circle size correlates with driver count per city</w:t>
-      </w:r>
-    </w:p>
-    <w:p>
-      <w:pPr>
-        <w:rPr>
-          <w:rFonts w:ascii="Courier New" w:hAnsi="Courier New" w:cs="Courier New"/>
-          <w:sz w:val="24"/>
-          <w:szCs w:val="24"/>
-        </w:rPr>
-      </w:pPr>
-      <w:r>
-        <w:rPr>
-          <w:rFonts w:ascii="Courier New" w:hAnsi="Courier New" w:cs="Courier New"/>
-          <w:sz w:val="24"/>
-          <w:szCs w:val="24"/>
-        </w:rPr>
-        <w:t>Cities – more rides for lower average fares</w:t>
-      </w:r>
-    </w:p>
-    <w:p>
-      <w:pPr>
-        <w:rPr>
-          <w:rFonts w:ascii="Courier New" w:hAnsi="Courier New" w:cs="Courier New"/>
-          <w:sz w:val="24"/>
-          <w:szCs w:val="24"/>
-        </w:rPr>
-      </w:pPr>
-      <w:r>
-        <w:rPr>
-          <w:rFonts w:ascii="Courier New" w:hAnsi="Courier New" w:cs="Courier New"/>
-          <w:sz w:val="24"/>
-          <w:szCs w:val="24"/>
-        </w:rPr>
-        <w:t>Omar has asked you to create a bubble chart that showcases the average fare versus the total number of rides with bubble size based on the average number of drivers for each city type: urban, suburban, and rural.</w:t>
-      </w:r>
-    </w:p>
-    <w:p>
-      <w:pPr>
-        <w:rPr>
-          <w:rFonts w:ascii="Courier New" w:hAnsi="Courier New" w:cs="Courier New"/>
-          <w:sz w:val="24"/>
-          <w:szCs w:val="24"/>
-        </w:rPr>
-      </w:pPr>
-    </w:p>
-    <w:p>
-      <w:pPr>
-        <w:rPr>
-          <w:rFonts w:ascii="Courier New" w:hAnsi="Courier New" w:cs="Courier New"/>
-          <w:sz w:val="24"/>
-          <w:szCs w:val="24"/>
-        </w:rPr>
-      </w:pPr>
-      <w:r>
+        <w:tabs>
+          <w:tab w:val="left" w:pos="916"/>
+          <w:tab w:val="left" w:pos="1832"/>
+          <w:tab w:val="left" w:pos="2748"/>
+          <w:tab w:val="left" w:pos="3664"/>
+          <w:tab w:val="left" w:pos="4580"/>
+          <w:tab w:val="left" w:pos="5496"/>
+          <w:tab w:val="left" w:pos="6412"/>
+          <w:tab w:val="left" w:pos="7328"/>
+          <w:tab w:val="left" w:pos="8244"/>
+          <w:tab w:val="left" w:pos="9160"/>
+          <w:tab w:val="left" w:pos="10076"/>
+          <w:tab w:val="left" w:pos="10992"/>
+          <w:tab w:val="left" w:pos="11908"/>
+          <w:tab w:val="left" w:pos="12824"/>
+          <w:tab w:val="left" w:pos="13740"/>
+          <w:tab w:val="left" w:pos="14656"/>
+        </w:tabs>
+        <w:spacing w:after="0" w:line="240" w:lineRule="auto"/>
+        <w:rPr>
+          <w:rFonts w:ascii="Courier New" w:eastAsia="Times New Roman" w:hAnsi="Courier New" w:cs="Courier New"/>
+          <w:color w:val="2B2B2B"/>
+          <w:sz w:val="24"/>
+          <w:szCs w:val="24"/>
+        </w:rPr>
+      </w:pPr>
+    </w:p>
+    <w:p>
+      <w:pPr>
+        <w:tabs>
+          <w:tab w:val="left" w:pos="916"/>
+          <w:tab w:val="left" w:pos="1832"/>
+          <w:tab w:val="left" w:pos="2748"/>
+          <w:tab w:val="left" w:pos="3664"/>
+          <w:tab w:val="left" w:pos="4580"/>
+          <w:tab w:val="left" w:pos="5496"/>
+          <w:tab w:val="left" w:pos="6412"/>
+          <w:tab w:val="left" w:pos="7328"/>
+          <w:tab w:val="left" w:pos="8244"/>
+          <w:tab w:val="left" w:pos="9160"/>
+          <w:tab w:val="left" w:pos="10076"/>
+          <w:tab w:val="left" w:pos="10992"/>
+          <w:tab w:val="left" w:pos="11908"/>
+          <w:tab w:val="left" w:pos="12824"/>
+          <w:tab w:val="left" w:pos="13740"/>
+          <w:tab w:val="left" w:pos="14656"/>
+        </w:tabs>
+        <w:spacing w:after="0" w:line="240" w:lineRule="auto"/>
+        <w:rPr>
+          <w:rFonts w:ascii="Courier New" w:eastAsia="Times New Roman" w:hAnsi="Courier New" w:cs="Courier New"/>
+          <w:color w:val="000000"/>
+          <w:sz w:val="24"/>
+          <w:szCs w:val="24"/>
+        </w:rPr>
+      </w:pPr>
+      <w:r>
+        <w:rPr>
+          <w:rFonts w:ascii="Courier New" w:eastAsia="Times New Roman" w:hAnsi="Courier New" w:cs="Courier New"/>
+          <w:color w:val="000000"/>
+          <w:sz w:val="24"/>
+          <w:szCs w:val="24"/>
+        </w:rPr>
+        <w:lastRenderedPageBreak/>
+        <w:t xml:space="preserve">The three box-and-whisker charts below are used to </w:t>
+      </w:r>
+      <w:proofErr w:type="gramStart"/>
+      <w:r>
+        <w:rPr>
+          <w:rFonts w:ascii="Courier New" w:eastAsia="Times New Roman" w:hAnsi="Courier New" w:cs="Courier New"/>
+          <w:color w:val="000000"/>
+          <w:sz w:val="24"/>
+          <w:szCs w:val="24"/>
+        </w:rPr>
+        <w:t>more closely examine the statistical differences</w:t>
+      </w:r>
+      <w:proofErr w:type="gramEnd"/>
+      <w:r>
+        <w:rPr>
+          <w:rFonts w:ascii="Courier New" w:eastAsia="Times New Roman" w:hAnsi="Courier New" w:cs="Courier New"/>
+          <w:color w:val="000000"/>
+          <w:sz w:val="24"/>
+          <w:szCs w:val="24"/>
+        </w:rPr>
+        <w:t xml:space="preserve"> among city types. </w:t>
+      </w:r>
+    </w:p>
+    <w:p>
+      <w:pPr>
+        <w:tabs>
+          <w:tab w:val="left" w:pos="916"/>
+          <w:tab w:val="left" w:pos="1832"/>
+          <w:tab w:val="left" w:pos="2748"/>
+          <w:tab w:val="left" w:pos="3664"/>
+          <w:tab w:val="left" w:pos="4580"/>
+          <w:tab w:val="left" w:pos="5496"/>
+          <w:tab w:val="left" w:pos="6412"/>
+          <w:tab w:val="left" w:pos="7328"/>
+          <w:tab w:val="left" w:pos="8244"/>
+          <w:tab w:val="left" w:pos="9160"/>
+          <w:tab w:val="left" w:pos="10076"/>
+          <w:tab w:val="left" w:pos="10992"/>
+          <w:tab w:val="left" w:pos="11908"/>
+          <w:tab w:val="left" w:pos="12824"/>
+          <w:tab w:val="left" w:pos="13740"/>
+          <w:tab w:val="left" w:pos="14656"/>
+        </w:tabs>
+        <w:spacing w:after="0" w:line="240" w:lineRule="auto"/>
+        <w:rPr>
+          <w:rFonts w:ascii="Courier New" w:eastAsia="Times New Roman" w:hAnsi="Courier New" w:cs="Courier New"/>
+          <w:color w:val="000000"/>
+          <w:sz w:val="24"/>
+          <w:szCs w:val="24"/>
+        </w:rPr>
+      </w:pPr>
+    </w:p>
+    <w:p>
+      <w:pPr>
+        <w:tabs>
+          <w:tab w:val="left" w:pos="916"/>
+          <w:tab w:val="left" w:pos="1832"/>
+          <w:tab w:val="left" w:pos="2748"/>
+          <w:tab w:val="left" w:pos="3664"/>
+          <w:tab w:val="left" w:pos="4580"/>
+          <w:tab w:val="left" w:pos="5496"/>
+          <w:tab w:val="left" w:pos="6412"/>
+          <w:tab w:val="left" w:pos="7328"/>
+          <w:tab w:val="left" w:pos="8244"/>
+          <w:tab w:val="left" w:pos="9160"/>
+          <w:tab w:val="left" w:pos="10076"/>
+          <w:tab w:val="left" w:pos="10992"/>
+          <w:tab w:val="left" w:pos="11908"/>
+          <w:tab w:val="left" w:pos="12824"/>
+          <w:tab w:val="left" w:pos="13740"/>
+          <w:tab w:val="left" w:pos="14656"/>
+        </w:tabs>
+        <w:spacing w:after="0" w:line="240" w:lineRule="auto"/>
         <w:rPr>
           <w:noProof/>
         </w:rPr>
-        <w:lastRenderedPageBreak/>
+      </w:pPr>
+      <w:r>
+        <w:rPr>
+          <w:noProof/>
+        </w:rPr>
         <w:drawing>
-          <wp:inline distT="0" distB="0" distL="0" distR="0" wp14:anchorId="6F0B16F0" wp14:editId="380714F1">
-            <wp:extent cx="4114800" cy="2468879"/>
-            <wp:effectExtent l="0" t="0" r="0" b="0"/>
+          <wp:inline distT="0" distB="0" distL="0" distR="0" wp14:anchorId="0DAFB885" wp14:editId="7C040882">
+            <wp:extent cx="1935481" cy="1161288"/>
+            <wp:effectExtent l="0" t="0" r="0" b="1270"/>
             <wp:docPr id="3" name="Picture 3" descr="Chart, box and whisker chart&#10;&#10;Description automatically generated"/>
             <wp:cNvGraphicFramePr>
               <a:graphicFrameLocks xmlns:a="http://schemas.openxmlformats.org/drawingml/2006/main" noChangeAspect="1"/>
@@ -1777,7 +1713,7 @@
                   <pic:spPr bwMode="auto">
                     <a:xfrm>
                       <a:off x="0" y="0"/>
-                      <a:ext cx="4114800" cy="2468879"/>
+                      <a:ext cx="1935481" cy="1161288"/>
                     </a:xfrm>
                     <a:prstGeom prst="rect">
                       <a:avLst/>
@@ -1795,199 +1731,18 @@
       </w:r>
       <w:r>
         <w:rPr>
-          <w:rFonts w:ascii="Courier New" w:hAnsi="Courier New" w:cs="Courier New"/>
-          <w:sz w:val="24"/>
-          <w:szCs w:val="24"/>
+          <w:noProof/>
         </w:rPr>
         <w:t xml:space="preserve"> </w:t>
       </w:r>
-    </w:p>
-    <w:p>
-      <w:pPr>
-        <w:rPr>
-          <w:rFonts w:ascii="Courier New" w:hAnsi="Courier New" w:cs="Courier New"/>
-          <w:sz w:val="16"/>
-          <w:szCs w:val="16"/>
-        </w:rPr>
-      </w:pPr>
-      <w:r>
-        <w:rPr>
-          <w:rFonts w:ascii="Courier New" w:hAnsi="Courier New" w:cs="Courier New"/>
-          <w:sz w:val="16"/>
-          <w:szCs w:val="16"/>
-        </w:rPr>
-        <w:t xml:space="preserve">Looking at </w:t>
-      </w:r>
-      <w:r>
-        <w:rPr>
-          <w:rFonts w:ascii="Courier New" w:hAnsi="Courier New" w:cs="Courier New"/>
-          <w:sz w:val="16"/>
-          <w:szCs w:val="16"/>
-        </w:rPr>
-        <w:t>Urban</w:t>
-      </w:r>
-      <w:r>
-        <w:rPr>
-          <w:rFonts w:ascii="Courier New" w:hAnsi="Courier New" w:cs="Courier New"/>
-          <w:sz w:val="16"/>
-          <w:szCs w:val="16"/>
-        </w:rPr>
-        <w:t xml:space="preserve"> box-and-whisker plot, we can see:</w:t>
-      </w:r>
-    </w:p>
-    <w:p>
-      <w:pPr>
-        <w:spacing w:after="0" w:line="240" w:lineRule="auto"/>
-        <w:ind w:left="270" w:right="7474"/>
-        <w:rPr>
-          <w:rFonts w:ascii="Courier New" w:hAnsi="Courier New" w:cs="Courier New"/>
-          <w:sz w:val="16"/>
-          <w:szCs w:val="16"/>
-        </w:rPr>
-      </w:pPr>
-      <w:r>
-        <w:rPr>
-          <w:rFonts w:ascii="Courier New" w:hAnsi="Courier New" w:cs="Courier New"/>
-          <w:sz w:val="16"/>
-          <w:szCs w:val="16"/>
-        </w:rPr>
-        <w:t>at least one outlier, which is close to 40. This our maximum data point, 39.</w:t>
-      </w:r>
-    </w:p>
-    <w:p>
-      <w:pPr>
-        <w:spacing w:after="0" w:line="240" w:lineRule="auto"/>
-        <w:ind w:left="270" w:right="7474"/>
-        <w:rPr>
-          <w:rFonts w:ascii="Courier New" w:hAnsi="Courier New" w:cs="Courier New"/>
-          <w:sz w:val="16"/>
-          <w:szCs w:val="16"/>
-        </w:rPr>
-      </w:pPr>
-      <w:r>
-        <w:rPr>
-          <w:rFonts w:ascii="Courier New" w:hAnsi="Courier New" w:cs="Courier New"/>
-          <w:sz w:val="16"/>
-          <w:szCs w:val="16"/>
-        </w:rPr>
-        <w:t>The minimum is 12.</w:t>
-      </w:r>
-    </w:p>
-    <w:p>
-      <w:pPr>
-        <w:spacing w:after="0" w:line="240" w:lineRule="auto"/>
-        <w:ind w:left="270" w:right="7474"/>
-        <w:rPr>
-          <w:rFonts w:ascii="Courier New" w:hAnsi="Courier New" w:cs="Courier New"/>
-          <w:sz w:val="16"/>
-          <w:szCs w:val="16"/>
-        </w:rPr>
-      </w:pPr>
-      <w:r>
-        <w:rPr>
-          <w:rFonts w:ascii="Courier New" w:hAnsi="Courier New" w:cs="Courier New"/>
-          <w:sz w:val="16"/>
-          <w:szCs w:val="16"/>
-        </w:rPr>
-        <w:t>The median is 24 or the 50th percentile.</w:t>
-      </w:r>
-    </w:p>
-    <w:p>
-      <w:pPr>
-        <w:spacing w:after="0" w:line="240" w:lineRule="auto"/>
-        <w:ind w:left="270" w:right="7474"/>
-        <w:rPr>
-          <w:rFonts w:ascii="Courier New" w:hAnsi="Courier New" w:cs="Courier New"/>
-          <w:sz w:val="16"/>
-          <w:szCs w:val="16"/>
-        </w:rPr>
-      </w:pPr>
-      <w:r>
-        <w:rPr>
-          <w:rFonts w:ascii="Courier New" w:hAnsi="Courier New" w:cs="Courier New"/>
-          <w:sz w:val="16"/>
-          <w:szCs w:val="16"/>
-        </w:rPr>
-        <w:t>The standard deviation is about 5 because the box upper and lower boundaries represent the upper and lower quartiles.</w:t>
-      </w:r>
-    </w:p>
-    <w:p>
-      <w:pPr>
-        <w:rPr>
-          <w:rFonts w:ascii="Courier New" w:hAnsi="Courier New" w:cs="Courier New"/>
-          <w:sz w:val="24"/>
-          <w:szCs w:val="24"/>
-        </w:rPr>
-      </w:pPr>
-    </w:p>
-    <w:p>
-      <w:pPr>
-        <w:rPr>
-          <w:rFonts w:ascii="Courier New" w:hAnsi="Courier New" w:cs="Courier New"/>
-          <w:sz w:val="24"/>
-          <w:szCs w:val="24"/>
-        </w:rPr>
-      </w:pPr>
-      <w:r>
-        <w:rPr>
-          <w:rFonts w:ascii="Courier New" w:hAnsi="Courier New" w:cs="Courier New"/>
-          <w:sz w:val="24"/>
-          <w:szCs w:val="24"/>
-        </w:rPr>
-        <w:t>If we compare the average number of rides between each city type, we'll notice that the average number of rides in the rural cities is about 3.5 and 2.5 times lower than urban and suburban cities, respectively.</w:t>
-      </w:r>
-      <w:r>
-        <w:rPr>
-          <w:rFonts w:ascii="Courier New" w:hAnsi="Courier New" w:cs="Courier New"/>
-          <w:sz w:val="24"/>
-          <w:szCs w:val="24"/>
-        </w:rPr>
-        <w:t xml:space="preserve"> </w:t>
-      </w:r>
-    </w:p>
-    <w:p>
-      <w:pPr>
-        <w:rPr>
-          <w:rFonts w:ascii="Courier New" w:hAnsi="Courier New" w:cs="Courier New"/>
-          <w:sz w:val="24"/>
-          <w:szCs w:val="24"/>
-        </w:rPr>
-      </w:pPr>
-      <w:r>
-        <w:rPr>
-          <w:rFonts w:ascii="Courier New" w:hAnsi="Courier New" w:cs="Courier New"/>
-          <w:sz w:val="24"/>
-          <w:szCs w:val="24"/>
-        </w:rPr>
-        <w:t xml:space="preserve">There is one outlier in the urban ride count data. </w:t>
-      </w:r>
-    </w:p>
-    <w:p>
-      <w:pPr>
-        <w:rPr>
-          <w:rFonts w:ascii="Courier New" w:hAnsi="Courier New" w:cs="Courier New"/>
-          <w:sz w:val="24"/>
-          <w:szCs w:val="24"/>
-        </w:rPr>
-      </w:pPr>
-    </w:p>
-    <w:p>
-      <w:pPr>
-        <w:rPr>
-          <w:rFonts w:ascii="Courier New" w:hAnsi="Courier New" w:cs="Courier New"/>
-          <w:sz w:val="24"/>
-          <w:szCs w:val="24"/>
-        </w:rPr>
-      </w:pPr>
       <w:r>
         <w:rPr>
           <w:noProof/>
         </w:rPr>
-        <w:lastRenderedPageBreak/>
         <w:drawing>
-          <wp:inline distT="0" distB="0" distL="0" distR="0" wp14:anchorId="7F48182D" wp14:editId="0BD4635F">
-            <wp:extent cx="4114800" cy="2468881"/>
-            <wp:effectExtent l="0" t="0" r="0" b="0"/>
+          <wp:inline distT="0" distB="0" distL="0" distR="0" wp14:anchorId="03EC7A24" wp14:editId="221678F1">
+            <wp:extent cx="1935479" cy="1161288"/>
+            <wp:effectExtent l="0" t="0" r="0" b="1270"/>
             <wp:docPr id="4" name="Picture 4" descr="Chart, box and whisker chart&#10;&#10;Description automatically generated"/>
             <wp:cNvGraphicFramePr>
               <a:graphicFrameLocks xmlns:a="http://schemas.openxmlformats.org/drawingml/2006/main" noChangeAspect="1"/>
@@ -2017,7 +1772,7 @@
                   <pic:spPr bwMode="auto">
                     <a:xfrm>
                       <a:off x="0" y="0"/>
-                      <a:ext cx="4114800" cy="2468881"/>
+                      <a:ext cx="1935479" cy="1161288"/>
                     </a:xfrm>
                     <a:prstGeom prst="rect">
                       <a:avLst/>
@@ -2033,102 +1788,14 @@
           </wp:inline>
         </w:drawing>
       </w:r>
-    </w:p>
-    <w:p>
-      <w:pPr>
-        <w:rPr>
-          <w:rFonts w:ascii="Courier New" w:hAnsi="Courier New" w:cs="Courier New"/>
-          <w:sz w:val="24"/>
-          <w:szCs w:val="24"/>
-        </w:rPr>
-      </w:pPr>
-      <w:r>
-        <w:rPr>
-          <w:rFonts w:ascii="Courier New" w:hAnsi="Courier New" w:cs="Courier New"/>
-          <w:sz w:val="24"/>
-          <w:szCs w:val="24"/>
-        </w:rPr>
-        <w:t xml:space="preserve">From the combined box-and-whisker plots, we see that there are no outliers. However, the average fare for rides in the rural cities is about $11 and $5 more per ride than the urban and suburban cities, respectively. </w:t>
-      </w:r>
-    </w:p>
-    <w:p>
-      <w:pPr>
-        <w:rPr>
-          <w:rFonts w:ascii="Courier New" w:hAnsi="Courier New" w:cs="Courier New"/>
-          <w:sz w:val="24"/>
-          <w:szCs w:val="24"/>
-        </w:rPr>
-      </w:pPr>
-    </w:p>
-    <w:p>
-      <w:pPr>
-        <w:rPr>
-          <w:rFonts w:ascii="Courier New" w:hAnsi="Courier New" w:cs="Courier New"/>
-          <w:sz w:val="24"/>
-          <w:szCs w:val="24"/>
-        </w:rPr>
-      </w:pPr>
-      <w:r>
-        <w:rPr>
-          <w:rFonts w:ascii="Courier New" w:hAnsi="Courier New" w:cs="Courier New"/>
-          <w:sz w:val="24"/>
-          <w:szCs w:val="24"/>
-        </w:rPr>
-        <w:t xml:space="preserve">In rural cities, there are less rides, but on for greater distances when compared to suburban, and more so urban cities. </w:t>
-      </w:r>
-      <w:r>
-        <w:rPr>
-          <w:rFonts w:ascii="Courier New" w:hAnsi="Courier New" w:cs="Courier New"/>
-          <w:sz w:val="24"/>
-          <w:szCs w:val="24"/>
-        </w:rPr>
-        <w:t xml:space="preserve">This is likely because in urban areas, the population significantly exceeds that of suburban and rural cities.  Furthermore, it is likely that urban riders are less prone to drive their own cars into the city, wanting to avoid parking fees and well as the stress on inner city driving. </w:t>
-      </w:r>
-    </w:p>
-    <w:p>
-      <w:pPr>
-        <w:rPr>
-          <w:rFonts w:ascii="Courier New" w:hAnsi="Courier New" w:cs="Courier New"/>
-          <w:sz w:val="24"/>
-          <w:szCs w:val="24"/>
-        </w:rPr>
-      </w:pPr>
-      <w:r>
-        <w:rPr>
-          <w:rFonts w:ascii="Courier New" w:hAnsi="Courier New" w:cs="Courier New"/>
-          <w:sz w:val="24"/>
-          <w:szCs w:val="24"/>
-          <w:highlight w:val="yellow"/>
-        </w:rPr>
-        <w:t>Why do you think there is such a big difference? By looking at the number of riders for each city, can you get a sense of the overall revenue?</w:t>
-      </w:r>
-    </w:p>
-    <w:p>
-      <w:pPr>
-        <w:rPr>
-          <w:rFonts w:ascii="Courier New" w:hAnsi="Courier New" w:cs="Courier New"/>
-          <w:sz w:val="24"/>
-          <w:szCs w:val="24"/>
-        </w:rPr>
-      </w:pPr>
-    </w:p>
-    <w:p>
-      <w:pPr>
-        <w:rPr>
-          <w:rFonts w:ascii="Courier New" w:hAnsi="Courier New" w:cs="Courier New"/>
-          <w:sz w:val="24"/>
-          <w:szCs w:val="24"/>
-        </w:rPr>
-      </w:pPr>
       <w:r>
         <w:rPr>
           <w:noProof/>
         </w:rPr>
-        <w:lastRenderedPageBreak/>
         <w:drawing>
-          <wp:inline distT="0" distB="0" distL="0" distR="0" wp14:anchorId="3A81EA92" wp14:editId="2510C918">
-            <wp:extent cx="4114800" cy="2468880"/>
-            <wp:effectExtent l="0" t="0" r="0" b="0"/>
+          <wp:inline distT="0" distB="0" distL="0" distR="0" wp14:anchorId="2697E326" wp14:editId="2BF1E234">
+            <wp:extent cx="1935480" cy="1161288"/>
+            <wp:effectExtent l="0" t="0" r="0" b="1270"/>
             <wp:docPr id="5" name="Picture 5" descr="Chart, box and whisker chart&#10;&#10;Description automatically generated"/>
             <wp:cNvGraphicFramePr>
               <a:graphicFrameLocks xmlns:a="http://schemas.openxmlformats.org/drawingml/2006/main" noChangeAspect="1"/>
@@ -2158,7 +1825,7 @@
                   <pic:spPr bwMode="auto">
                     <a:xfrm>
                       <a:off x="0" y="0"/>
-                      <a:ext cx="4114800" cy="2468880"/>
+                      <a:ext cx="1935480" cy="1161288"/>
                     </a:xfrm>
                     <a:prstGeom prst="rect">
                       <a:avLst/>
@@ -2174,39 +1841,906 @@
           </wp:inline>
         </w:drawing>
       </w:r>
-    </w:p>
-    <w:p>
-      <w:pPr>
-        <w:rPr>
-          <w:rFonts w:ascii="Courier New" w:hAnsi="Courier New" w:cs="Courier New"/>
-          <w:sz w:val="24"/>
-          <w:szCs w:val="24"/>
-        </w:rPr>
-      </w:pPr>
-      <w:r>
-        <w:rPr>
-          <w:rFonts w:ascii="Courier New" w:hAnsi="Courier New" w:cs="Courier New"/>
-          <w:sz w:val="24"/>
-          <w:szCs w:val="24"/>
-        </w:rPr>
-        <w:t xml:space="preserve">The average number of drivers in rural cities is nine to four times less per city than in urban and suburban cities, respectively. </w:t>
-      </w:r>
-      <w:r>
-        <w:rPr>
-          <w:rFonts w:ascii="Courier New" w:hAnsi="Courier New" w:cs="Courier New"/>
-          <w:sz w:val="24"/>
-          <w:szCs w:val="24"/>
-        </w:rPr>
-        <w:t xml:space="preserve">Considering that rural areas have nine time less drivers, but </w:t>
-      </w:r>
-      <w:r>
-        <w:rPr>
-          <w:rFonts w:ascii="Courier New" w:hAnsi="Courier New" w:cs="Courier New"/>
-          <w:sz w:val="24"/>
-          <w:szCs w:val="24"/>
-        </w:rPr>
-        <w:t xml:space="preserve">only 3.5 less rides with about 1.4 larger fares, it would appear the rural drivers generate more revenue per driver than urban drivers – perhaps as much as three times as much. </w:t>
-      </w:r>
+      <w:r>
+        <w:rPr>
+          <w:noProof/>
+        </w:rPr>
+        <w:t xml:space="preserve"> </w:t>
+      </w:r>
+    </w:p>
+    <w:p>
+      <w:pPr>
+        <w:tabs>
+          <w:tab w:val="left" w:pos="916"/>
+          <w:tab w:val="left" w:pos="1832"/>
+          <w:tab w:val="left" w:pos="2748"/>
+          <w:tab w:val="left" w:pos="3664"/>
+          <w:tab w:val="left" w:pos="4580"/>
+          <w:tab w:val="left" w:pos="5496"/>
+          <w:tab w:val="left" w:pos="6412"/>
+          <w:tab w:val="left" w:pos="7328"/>
+          <w:tab w:val="left" w:pos="8244"/>
+          <w:tab w:val="left" w:pos="9160"/>
+          <w:tab w:val="left" w:pos="10076"/>
+          <w:tab w:val="left" w:pos="10992"/>
+          <w:tab w:val="left" w:pos="11908"/>
+          <w:tab w:val="left" w:pos="12824"/>
+          <w:tab w:val="left" w:pos="13740"/>
+          <w:tab w:val="left" w:pos="14656"/>
+        </w:tabs>
+        <w:spacing w:after="0" w:line="240" w:lineRule="auto"/>
+        <w:rPr>
+          <w:noProof/>
+        </w:rPr>
+      </w:pPr>
+    </w:p>
+    <w:p>
+      <w:pPr>
+        <w:rPr>
+          <w:rFonts w:ascii="Courier New" w:hAnsi="Courier New" w:cs="Courier New"/>
+          <w:sz w:val="24"/>
+          <w:szCs w:val="24"/>
+        </w:rPr>
+      </w:pPr>
+      <w:r>
+        <w:rPr>
+          <w:rFonts w:ascii="Courier New" w:hAnsi="Courier New" w:cs="Courier New"/>
+          <w:sz w:val="24"/>
+          <w:szCs w:val="24"/>
+        </w:rPr>
+        <w:t>If we compare the average number of rides between each city type, we</w:t>
+      </w:r>
+      <w:r>
+        <w:rPr>
+          <w:rFonts w:ascii="Courier New" w:hAnsi="Courier New" w:cs="Courier New"/>
+          <w:sz w:val="24"/>
+          <w:szCs w:val="24"/>
+        </w:rPr>
+        <w:t xml:space="preserve"> observe</w:t>
+      </w:r>
+      <w:r>
+        <w:rPr>
+          <w:rFonts w:ascii="Courier New" w:hAnsi="Courier New" w:cs="Courier New"/>
+          <w:sz w:val="24"/>
+          <w:szCs w:val="24"/>
+        </w:rPr>
+        <w:t xml:space="preserve"> that the average number of rides in the </w:t>
+      </w:r>
+      <w:r>
+        <w:rPr>
+          <w:rFonts w:ascii="Courier New" w:hAnsi="Courier New" w:cs="Courier New"/>
+          <w:sz w:val="24"/>
+          <w:szCs w:val="24"/>
+        </w:rPr>
+        <w:t>R</w:t>
+      </w:r>
+      <w:r>
+        <w:rPr>
+          <w:rFonts w:ascii="Courier New" w:hAnsi="Courier New" w:cs="Courier New"/>
+          <w:sz w:val="24"/>
+          <w:szCs w:val="24"/>
+        </w:rPr>
+        <w:t xml:space="preserve">ural cities is about 3.5 and 2.5 times lower than </w:t>
+      </w:r>
+      <w:r>
+        <w:rPr>
+          <w:rFonts w:ascii="Courier New" w:hAnsi="Courier New" w:cs="Courier New"/>
+          <w:sz w:val="24"/>
+          <w:szCs w:val="24"/>
+        </w:rPr>
+        <w:t>U</w:t>
+      </w:r>
+      <w:r>
+        <w:rPr>
+          <w:rFonts w:ascii="Courier New" w:hAnsi="Courier New" w:cs="Courier New"/>
+          <w:sz w:val="24"/>
+          <w:szCs w:val="24"/>
+        </w:rPr>
+        <w:t xml:space="preserve">rban and </w:t>
+      </w:r>
+      <w:r>
+        <w:rPr>
+          <w:rFonts w:ascii="Courier New" w:hAnsi="Courier New" w:cs="Courier New"/>
+          <w:sz w:val="24"/>
+          <w:szCs w:val="24"/>
+        </w:rPr>
+        <w:t>S</w:t>
+      </w:r>
+      <w:r>
+        <w:rPr>
+          <w:rFonts w:ascii="Courier New" w:hAnsi="Courier New" w:cs="Courier New"/>
+          <w:sz w:val="24"/>
+          <w:szCs w:val="24"/>
+        </w:rPr>
+        <w:t>uburban cities, respectively.</w:t>
+      </w:r>
+      <w:r>
+        <w:rPr>
+          <w:rFonts w:ascii="Courier New" w:hAnsi="Courier New" w:cs="Courier New"/>
+          <w:sz w:val="24"/>
+          <w:szCs w:val="24"/>
+        </w:rPr>
+        <w:t xml:space="preserve"> </w:t>
+      </w:r>
+    </w:p>
+    <w:p>
+      <w:pPr>
+        <w:rPr>
+          <w:rFonts w:ascii="Courier New" w:hAnsi="Courier New" w:cs="Courier New"/>
+          <w:sz w:val="24"/>
+          <w:szCs w:val="24"/>
+        </w:rPr>
+      </w:pPr>
+      <w:r>
+        <w:rPr>
+          <w:rFonts w:ascii="Courier New" w:hAnsi="Courier New" w:cs="Courier New"/>
+          <w:sz w:val="24"/>
+          <w:szCs w:val="24"/>
+        </w:rPr>
+        <w:t>T</w:t>
+      </w:r>
+      <w:r>
+        <w:rPr>
+          <w:rFonts w:ascii="Courier New" w:hAnsi="Courier New" w:cs="Courier New"/>
+          <w:sz w:val="24"/>
+          <w:szCs w:val="24"/>
+        </w:rPr>
+        <w:t xml:space="preserve">he average fare for rides in the </w:t>
+      </w:r>
+      <w:r>
+        <w:rPr>
+          <w:rFonts w:ascii="Courier New" w:hAnsi="Courier New" w:cs="Courier New"/>
+          <w:sz w:val="24"/>
+          <w:szCs w:val="24"/>
+        </w:rPr>
+        <w:t>R</w:t>
+      </w:r>
+      <w:r>
+        <w:rPr>
+          <w:rFonts w:ascii="Courier New" w:hAnsi="Courier New" w:cs="Courier New"/>
+          <w:sz w:val="24"/>
+          <w:szCs w:val="24"/>
+        </w:rPr>
+        <w:t xml:space="preserve">ural cities is about $11 and $5 more per ride than the </w:t>
+      </w:r>
+      <w:r>
+        <w:rPr>
+          <w:rFonts w:ascii="Courier New" w:hAnsi="Courier New" w:cs="Courier New"/>
+          <w:sz w:val="24"/>
+          <w:szCs w:val="24"/>
+        </w:rPr>
+        <w:t>U</w:t>
+      </w:r>
+      <w:r>
+        <w:rPr>
+          <w:rFonts w:ascii="Courier New" w:hAnsi="Courier New" w:cs="Courier New"/>
+          <w:sz w:val="24"/>
+          <w:szCs w:val="24"/>
+        </w:rPr>
+        <w:t xml:space="preserve">rban and </w:t>
+      </w:r>
+      <w:r>
+        <w:rPr>
+          <w:rFonts w:ascii="Courier New" w:hAnsi="Courier New" w:cs="Courier New"/>
+          <w:sz w:val="24"/>
+          <w:szCs w:val="24"/>
+        </w:rPr>
+        <w:t>S</w:t>
+      </w:r>
+      <w:r>
+        <w:rPr>
+          <w:rFonts w:ascii="Courier New" w:hAnsi="Courier New" w:cs="Courier New"/>
+          <w:sz w:val="24"/>
+          <w:szCs w:val="24"/>
+        </w:rPr>
+        <w:t xml:space="preserve">uburban cities, respectively. </w:t>
+      </w:r>
+    </w:p>
+    <w:p>
+      <w:pPr>
+        <w:rPr>
+          <w:rFonts w:ascii="Courier New" w:hAnsi="Courier New" w:cs="Courier New"/>
+          <w:sz w:val="24"/>
+          <w:szCs w:val="24"/>
+        </w:rPr>
+      </w:pPr>
+      <w:r>
+        <w:rPr>
+          <w:rFonts w:ascii="Courier New" w:hAnsi="Courier New" w:cs="Courier New"/>
+          <w:sz w:val="24"/>
+          <w:szCs w:val="24"/>
+        </w:rPr>
+        <w:t xml:space="preserve">The average number of drivers in </w:t>
+      </w:r>
+      <w:r>
+        <w:rPr>
+          <w:rFonts w:ascii="Courier New" w:hAnsi="Courier New" w:cs="Courier New"/>
+          <w:sz w:val="24"/>
+          <w:szCs w:val="24"/>
+        </w:rPr>
+        <w:t>R</w:t>
+      </w:r>
+      <w:r>
+        <w:rPr>
+          <w:rFonts w:ascii="Courier New" w:hAnsi="Courier New" w:cs="Courier New"/>
+          <w:sz w:val="24"/>
+          <w:szCs w:val="24"/>
+        </w:rPr>
+        <w:t xml:space="preserve">ural cities is nine to four times less than in </w:t>
+      </w:r>
+      <w:r>
+        <w:rPr>
+          <w:rFonts w:ascii="Courier New" w:hAnsi="Courier New" w:cs="Courier New"/>
+          <w:sz w:val="24"/>
+          <w:szCs w:val="24"/>
+        </w:rPr>
+        <w:t>U</w:t>
+      </w:r>
+      <w:r>
+        <w:rPr>
+          <w:rFonts w:ascii="Courier New" w:hAnsi="Courier New" w:cs="Courier New"/>
+          <w:sz w:val="24"/>
+          <w:szCs w:val="24"/>
+        </w:rPr>
+        <w:t xml:space="preserve">rban and </w:t>
+      </w:r>
+      <w:r>
+        <w:rPr>
+          <w:rFonts w:ascii="Courier New" w:hAnsi="Courier New" w:cs="Courier New"/>
+          <w:sz w:val="24"/>
+          <w:szCs w:val="24"/>
+        </w:rPr>
+        <w:t>S</w:t>
+      </w:r>
+      <w:r>
+        <w:rPr>
+          <w:rFonts w:ascii="Courier New" w:hAnsi="Courier New" w:cs="Courier New"/>
+          <w:sz w:val="24"/>
+          <w:szCs w:val="24"/>
+        </w:rPr>
+        <w:t xml:space="preserve">uburban cities, respectively. </w:t>
+      </w:r>
+    </w:p>
+    <w:p>
+      <w:pPr>
+        <w:rPr>
+          <w:rFonts w:ascii="Courier New" w:hAnsi="Courier New" w:cs="Courier New"/>
+          <w:sz w:val="24"/>
+          <w:szCs w:val="24"/>
+        </w:rPr>
+      </w:pPr>
+      <w:r>
+        <w:rPr>
+          <w:rFonts w:ascii="Courier New" w:hAnsi="Courier New" w:cs="Courier New"/>
+          <w:sz w:val="24"/>
+          <w:szCs w:val="24"/>
+        </w:rPr>
+        <w:t xml:space="preserve">Considering that </w:t>
+      </w:r>
+      <w:r>
+        <w:rPr>
+          <w:rFonts w:ascii="Courier New" w:hAnsi="Courier New" w:cs="Courier New"/>
+          <w:sz w:val="24"/>
+          <w:szCs w:val="24"/>
+        </w:rPr>
+        <w:t>R</w:t>
+      </w:r>
+      <w:r>
+        <w:rPr>
+          <w:rFonts w:ascii="Courier New" w:hAnsi="Courier New" w:cs="Courier New"/>
+          <w:sz w:val="24"/>
+          <w:szCs w:val="24"/>
+        </w:rPr>
+        <w:t xml:space="preserve">ural areas have nine time less drivers, but only 3.5 less rides with about 1.4 </w:t>
+      </w:r>
+      <w:r>
+        <w:rPr>
+          <w:rFonts w:ascii="Courier New" w:hAnsi="Courier New" w:cs="Courier New"/>
+          <w:sz w:val="24"/>
+          <w:szCs w:val="24"/>
+        </w:rPr>
+        <w:t xml:space="preserve">times </w:t>
+      </w:r>
+      <w:r>
+        <w:rPr>
+          <w:rFonts w:ascii="Courier New" w:hAnsi="Courier New" w:cs="Courier New"/>
+          <w:sz w:val="24"/>
+          <w:szCs w:val="24"/>
+        </w:rPr>
+        <w:t xml:space="preserve">larger fares, </w:t>
+      </w:r>
+      <w:proofErr w:type="gramStart"/>
+      <w:r>
+        <w:rPr>
+          <w:rFonts w:ascii="Courier New" w:hAnsi="Courier New" w:cs="Courier New"/>
+          <w:sz w:val="24"/>
+          <w:szCs w:val="24"/>
+        </w:rPr>
+        <w:t>it would appear th</w:t>
+      </w:r>
+      <w:r>
+        <w:rPr>
+          <w:rFonts w:ascii="Courier New" w:hAnsi="Courier New" w:cs="Courier New"/>
+          <w:sz w:val="24"/>
+          <w:szCs w:val="24"/>
+        </w:rPr>
+        <w:t>at</w:t>
+      </w:r>
+      <w:r>
+        <w:rPr>
+          <w:rFonts w:ascii="Courier New" w:hAnsi="Courier New" w:cs="Courier New"/>
+          <w:sz w:val="24"/>
+          <w:szCs w:val="24"/>
+        </w:rPr>
+        <w:t xml:space="preserve"> </w:t>
+      </w:r>
+      <w:r>
+        <w:rPr>
+          <w:rFonts w:ascii="Courier New" w:hAnsi="Courier New" w:cs="Courier New"/>
+          <w:sz w:val="24"/>
+          <w:szCs w:val="24"/>
+        </w:rPr>
+        <w:t>R</w:t>
+      </w:r>
+      <w:r>
+        <w:rPr>
+          <w:rFonts w:ascii="Courier New" w:hAnsi="Courier New" w:cs="Courier New"/>
+          <w:sz w:val="24"/>
+          <w:szCs w:val="24"/>
+        </w:rPr>
+        <w:t>ural</w:t>
+      </w:r>
+      <w:proofErr w:type="gramEnd"/>
+      <w:r>
+        <w:rPr>
+          <w:rFonts w:ascii="Courier New" w:hAnsi="Courier New" w:cs="Courier New"/>
+          <w:sz w:val="24"/>
+          <w:szCs w:val="24"/>
+        </w:rPr>
+        <w:t xml:space="preserve"> drivers generate more revenue per driver than </w:t>
+      </w:r>
+      <w:r>
+        <w:rPr>
+          <w:rFonts w:ascii="Courier New" w:hAnsi="Courier New" w:cs="Courier New"/>
+          <w:sz w:val="24"/>
+          <w:szCs w:val="24"/>
+        </w:rPr>
+        <w:t>U</w:t>
+      </w:r>
+      <w:r>
+        <w:rPr>
+          <w:rFonts w:ascii="Courier New" w:hAnsi="Courier New" w:cs="Courier New"/>
+          <w:sz w:val="24"/>
+          <w:szCs w:val="24"/>
+        </w:rPr>
+        <w:t>rban drivers – perhaps as much as three times as much.</w:t>
+      </w:r>
+    </w:p>
+    <w:p>
+      <w:pPr>
+        <w:tabs>
+          <w:tab w:val="left" w:pos="916"/>
+          <w:tab w:val="left" w:pos="1832"/>
+          <w:tab w:val="left" w:pos="2748"/>
+          <w:tab w:val="left" w:pos="3664"/>
+          <w:tab w:val="left" w:pos="4580"/>
+          <w:tab w:val="left" w:pos="5496"/>
+          <w:tab w:val="left" w:pos="6412"/>
+          <w:tab w:val="left" w:pos="7328"/>
+          <w:tab w:val="left" w:pos="8244"/>
+          <w:tab w:val="left" w:pos="9160"/>
+          <w:tab w:val="left" w:pos="10076"/>
+          <w:tab w:val="left" w:pos="10992"/>
+          <w:tab w:val="left" w:pos="11908"/>
+          <w:tab w:val="left" w:pos="12824"/>
+          <w:tab w:val="left" w:pos="13740"/>
+          <w:tab w:val="left" w:pos="14656"/>
+        </w:tabs>
+        <w:spacing w:after="0" w:line="240" w:lineRule="auto"/>
+        <w:rPr>
+          <w:rFonts w:ascii="Courier New" w:eastAsia="Times New Roman" w:hAnsi="Courier New" w:cs="Courier New"/>
+          <w:color w:val="000000"/>
+          <w:sz w:val="24"/>
+          <w:szCs w:val="24"/>
+        </w:rPr>
+      </w:pPr>
+    </w:p>
+    <w:p>
+      <w:pPr>
+        <w:rPr>
+          <w:rFonts w:ascii="Courier New" w:eastAsia="Times New Roman" w:hAnsi="Courier New" w:cs="Courier New"/>
+          <w:color w:val="000000"/>
+          <w:sz w:val="24"/>
+          <w:szCs w:val="24"/>
+        </w:rPr>
+      </w:pPr>
+      <w:r>
+        <w:rPr>
+          <w:rFonts w:ascii="Courier New" w:eastAsia="Times New Roman" w:hAnsi="Courier New" w:cs="Courier New"/>
+          <w:color w:val="000000"/>
+          <w:sz w:val="24"/>
+          <w:szCs w:val="24"/>
+        </w:rPr>
+        <w:t>## Summary</w:t>
+      </w:r>
+    </w:p>
+    <w:p>
+      <w:pPr>
+        <w:rPr>
+          <w:rFonts w:ascii="Courier New" w:hAnsi="Courier New" w:cs="Courier New"/>
+          <w:sz w:val="24"/>
+          <w:szCs w:val="24"/>
+        </w:rPr>
+      </w:pPr>
+      <w:r>
+        <w:rPr>
+          <w:rFonts w:ascii="Courier New" w:hAnsi="Courier New" w:cs="Courier New"/>
+          <w:sz w:val="24"/>
+          <w:szCs w:val="24"/>
+        </w:rPr>
+        <w:t xml:space="preserve">In Rural cities, there are less rides, but for greater distances when compared to Suburban, and more so Urban cities. This is likely because in Urban areas, the population significantly exceeds that of Suburban and Rural cities.  Furthermore, it is likely that Urban riders are less prone to drive their own cars into the city, wanting to avoid parking fees and well as the stress </w:t>
+      </w:r>
+      <w:r>
+        <w:rPr>
+          <w:rFonts w:ascii="Courier New" w:hAnsi="Courier New" w:cs="Courier New"/>
+          <w:sz w:val="24"/>
+          <w:szCs w:val="24"/>
+        </w:rPr>
+        <w:t>of</w:t>
+      </w:r>
+      <w:r>
+        <w:rPr>
+          <w:rFonts w:ascii="Courier New" w:hAnsi="Courier New" w:cs="Courier New"/>
+          <w:sz w:val="24"/>
+          <w:szCs w:val="24"/>
+        </w:rPr>
+        <w:t xml:space="preserve"> inner city driving. The Urban rider would thus be more likely to ride share for the shorter inner-city distances. </w:t>
+      </w:r>
+      <w:r>
+        <w:rPr>
+          <w:rFonts w:ascii="Courier New" w:hAnsi="Courier New" w:cs="Courier New"/>
+          <w:sz w:val="24"/>
+          <w:szCs w:val="24"/>
+        </w:rPr>
+        <w:t xml:space="preserve">Conversely, in the Rural cities, destinations are less </w:t>
+      </w:r>
+      <w:r>
+        <w:rPr>
+          <w:rFonts w:ascii="Courier New" w:hAnsi="Courier New" w:cs="Courier New"/>
+          <w:sz w:val="24"/>
+          <w:szCs w:val="24"/>
+        </w:rPr>
+        <w:t>clustered,</w:t>
+      </w:r>
+      <w:r>
+        <w:rPr>
+          <w:rFonts w:ascii="Courier New" w:hAnsi="Courier New" w:cs="Courier New"/>
+          <w:sz w:val="24"/>
+          <w:szCs w:val="24"/>
+        </w:rPr>
+        <w:t xml:space="preserve"> and </w:t>
+      </w:r>
+      <w:r>
+        <w:rPr>
+          <w:rFonts w:ascii="Courier New" w:hAnsi="Courier New" w:cs="Courier New"/>
+          <w:sz w:val="24"/>
+          <w:szCs w:val="24"/>
+        </w:rPr>
+        <w:t xml:space="preserve">one </w:t>
+      </w:r>
+      <w:r>
+        <w:rPr>
+          <w:rFonts w:ascii="Courier New" w:hAnsi="Courier New" w:cs="Courier New"/>
+          <w:sz w:val="24"/>
+          <w:szCs w:val="24"/>
+        </w:rPr>
+        <w:t>might think that parking is much less of an issue tha</w:t>
+      </w:r>
+      <w:r>
+        <w:rPr>
+          <w:rFonts w:ascii="Courier New" w:hAnsi="Courier New" w:cs="Courier New"/>
+          <w:sz w:val="24"/>
+          <w:szCs w:val="24"/>
+        </w:rPr>
+        <w:t>n</w:t>
+      </w:r>
+      <w:r>
+        <w:rPr>
+          <w:rFonts w:ascii="Courier New" w:hAnsi="Courier New" w:cs="Courier New"/>
+          <w:sz w:val="24"/>
+          <w:szCs w:val="24"/>
+        </w:rPr>
+        <w:t xml:space="preserve"> in Urban cities.  </w:t>
+      </w:r>
+    </w:p>
+    <w:p>
+      <w:pPr>
+        <w:pStyle w:val="ListParagraph"/>
+        <w:ind w:left="0"/>
+        <w:rPr>
+          <w:rFonts w:ascii="Courier New" w:eastAsia="Times New Roman" w:hAnsi="Courier New" w:cs="Courier New"/>
+          <w:color w:val="000000"/>
+          <w:sz w:val="24"/>
+          <w:szCs w:val="24"/>
+        </w:rPr>
+      </w:pPr>
+      <w:r>
+        <w:rPr>
+          <w:rFonts w:ascii="Courier New" w:eastAsia="Times New Roman" w:hAnsi="Courier New" w:cs="Courier New"/>
+          <w:color w:val="000000"/>
+          <w:sz w:val="24"/>
+          <w:szCs w:val="24"/>
+        </w:rPr>
+        <w:t xml:space="preserve">While that data provides insight on the differences between Urban, Suburban and Rural revenue generation, more information would enhance our ability to </w:t>
+      </w:r>
+      <w:r>
+        <w:rPr>
+          <w:rFonts w:ascii="Courier New" w:hAnsi="Courier New" w:cs="Courier New"/>
+          <w:sz w:val="24"/>
+          <w:szCs w:val="24"/>
+        </w:rPr>
+        <w:t>improve access to ride sharing services and better determine rideshare affordability for underserved neighborhoods.</w:t>
+      </w:r>
+    </w:p>
+    <w:p>
+      <w:pPr>
+        <w:pStyle w:val="ListParagraph"/>
+        <w:ind w:left="0"/>
+        <w:rPr>
+          <w:rFonts w:ascii="Courier New" w:eastAsia="Times New Roman" w:hAnsi="Courier New" w:cs="Courier New"/>
+          <w:color w:val="000000"/>
+          <w:sz w:val="24"/>
+          <w:szCs w:val="24"/>
+        </w:rPr>
+      </w:pPr>
+    </w:p>
+    <w:p>
+      <w:pPr>
+        <w:pStyle w:val="ListParagraph"/>
+        <w:ind w:left="0"/>
+        <w:rPr>
+          <w:rFonts w:ascii="Courier New" w:eastAsia="Times New Roman" w:hAnsi="Courier New" w:cs="Courier New"/>
+          <w:color w:val="000000"/>
+          <w:sz w:val="24"/>
+          <w:szCs w:val="24"/>
+        </w:rPr>
+      </w:pPr>
+      <w:r>
+        <w:rPr>
+          <w:rFonts w:ascii="Courier New" w:eastAsia="Times New Roman" w:hAnsi="Courier New" w:cs="Courier New"/>
+          <w:color w:val="000000"/>
+          <w:sz w:val="24"/>
+          <w:szCs w:val="24"/>
+        </w:rPr>
+        <w:t>We submit the following recommendations.</w:t>
+      </w:r>
+    </w:p>
+    <w:p>
+      <w:pPr>
+        <w:pStyle w:val="ListParagraph"/>
+        <w:ind w:left="0"/>
+        <w:rPr>
+          <w:rFonts w:ascii="Courier New" w:eastAsia="Times New Roman" w:hAnsi="Courier New" w:cs="Courier New"/>
+          <w:color w:val="000000"/>
+          <w:sz w:val="24"/>
+          <w:szCs w:val="24"/>
+        </w:rPr>
+      </w:pPr>
+    </w:p>
+    <w:p>
+      <w:pPr>
+        <w:pStyle w:val="ListParagraph"/>
+        <w:ind w:left="0"/>
+        <w:rPr>
+          <w:rFonts w:ascii="Courier New" w:hAnsi="Courier New" w:cs="Courier New"/>
+          <w:sz w:val="24"/>
+          <w:szCs w:val="24"/>
+        </w:rPr>
+      </w:pPr>
+      <w:r>
+        <w:rPr>
+          <w:rFonts w:ascii="Courier New" w:hAnsi="Courier New" w:cs="Courier New"/>
+          <w:sz w:val="24"/>
+          <w:szCs w:val="24"/>
+        </w:rPr>
+        <w:t>### Recommendations</w:t>
+      </w:r>
+    </w:p>
+    <w:p>
+      <w:pPr>
+        <w:pStyle w:val="ListParagraph"/>
+        <w:ind w:left="0"/>
+        <w:rPr>
+          <w:rFonts w:ascii="Courier New" w:hAnsi="Courier New" w:cs="Courier New"/>
+          <w:sz w:val="24"/>
+          <w:szCs w:val="24"/>
+        </w:rPr>
+      </w:pPr>
+    </w:p>
+    <w:p>
+      <w:pPr>
+        <w:pStyle w:val="ListParagraph"/>
+        <w:numPr>
+          <w:ilvl w:val="0"/>
+          <w:numId w:val="6"/>
+        </w:numPr>
+        <w:rPr>
+          <w:rFonts w:ascii="Courier New" w:hAnsi="Courier New" w:cs="Courier New"/>
+          <w:sz w:val="24"/>
+          <w:szCs w:val="24"/>
+        </w:rPr>
+      </w:pPr>
+      <w:r>
+        <w:rPr>
+          <w:rFonts w:ascii="Courier New" w:hAnsi="Courier New" w:cs="Courier New"/>
+          <w:sz w:val="24"/>
+          <w:szCs w:val="24"/>
+        </w:rPr>
+        <w:t xml:space="preserve">Gather data on wait times for riders and reasons for ride. Wait time data should be readily available in PyBer’s database, however, reason for ride may be only attainable by survey.  The current analysis is not greatly informative on shortcomings of riders’ access to rides.  This information could assist in that effort. </w:t>
+      </w:r>
+    </w:p>
+    <w:p>
+      <w:pPr>
+        <w:rPr>
+          <w:rFonts w:ascii="Courier New" w:hAnsi="Courier New" w:cs="Courier New"/>
+          <w:sz w:val="24"/>
+          <w:szCs w:val="24"/>
+        </w:rPr>
+      </w:pPr>
+    </w:p>
+    <w:p>
+      <w:pPr>
+        <w:pStyle w:val="ListParagraph"/>
+        <w:numPr>
+          <w:ilvl w:val="0"/>
+          <w:numId w:val="6"/>
+        </w:numPr>
+        <w:rPr>
+          <w:rFonts w:ascii="Courier New" w:hAnsi="Courier New" w:cs="Courier New"/>
+          <w:sz w:val="24"/>
+          <w:szCs w:val="24"/>
+        </w:rPr>
+      </w:pPr>
+      <w:r>
+        <w:rPr>
+          <w:rFonts w:ascii="Courier New" w:hAnsi="Courier New" w:cs="Courier New"/>
+          <w:sz w:val="24"/>
+          <w:szCs w:val="24"/>
+        </w:rPr>
+        <w:t xml:space="preserve">Conduct a survey of riders on their satisfaction with access to and the cost of ride sharing. </w:t>
+      </w:r>
+      <w:r>
+        <w:rPr>
+          <w:rFonts w:ascii="Courier New" w:hAnsi="Courier New" w:cs="Courier New"/>
+          <w:sz w:val="24"/>
+          <w:szCs w:val="24"/>
+        </w:rPr>
+        <w:t xml:space="preserve">If the </w:t>
+      </w:r>
+      <w:r>
+        <w:rPr>
+          <w:rFonts w:ascii="Courier New" w:hAnsi="Courier New" w:cs="Courier New"/>
+          <w:sz w:val="24"/>
+          <w:szCs w:val="24"/>
+        </w:rPr>
+        <w:t>“</w:t>
+      </w:r>
+      <w:r>
+        <w:rPr>
+          <w:rFonts w:ascii="Courier New" w:hAnsi="Courier New" w:cs="Courier New"/>
+          <w:sz w:val="24"/>
+          <w:szCs w:val="24"/>
+        </w:rPr>
+        <w:t>reason for ride</w:t>
+      </w:r>
+      <w:r>
+        <w:rPr>
+          <w:rFonts w:ascii="Courier New" w:hAnsi="Courier New" w:cs="Courier New"/>
+          <w:sz w:val="24"/>
+          <w:szCs w:val="24"/>
+        </w:rPr>
+        <w:t>”</w:t>
+      </w:r>
+      <w:r>
+        <w:rPr>
+          <w:rFonts w:ascii="Courier New" w:hAnsi="Courier New" w:cs="Courier New"/>
+          <w:sz w:val="24"/>
+          <w:szCs w:val="24"/>
+        </w:rPr>
+        <w:t xml:space="preserve"> information is not available in PyBer database, the questions could be combined in this survey.  This information would be informative in improving access and service quality.</w:t>
+      </w:r>
+    </w:p>
+    <w:p>
+      <w:pPr>
+        <w:rPr>
+          <w:rFonts w:ascii="Courier New" w:hAnsi="Courier New" w:cs="Courier New"/>
+          <w:sz w:val="24"/>
+          <w:szCs w:val="24"/>
+        </w:rPr>
+      </w:pPr>
+    </w:p>
+    <w:p>
+      <w:pPr>
+        <w:pStyle w:val="ListParagraph"/>
+        <w:numPr>
+          <w:ilvl w:val="0"/>
+          <w:numId w:val="6"/>
+        </w:numPr>
+        <w:rPr>
+          <w:rFonts w:ascii="Courier New" w:hAnsi="Courier New" w:cs="Courier New"/>
+          <w:sz w:val="24"/>
+          <w:szCs w:val="24"/>
+        </w:rPr>
+      </w:pPr>
+      <w:r>
+        <w:rPr>
+          <w:rFonts w:ascii="Courier New" w:hAnsi="Courier New" w:cs="Courier New"/>
+          <w:sz w:val="24"/>
+          <w:szCs w:val="24"/>
+        </w:rPr>
+        <w:t xml:space="preserve">Gather data on the number of hours driven per ride and driver.  This data should be readily available in PyBer’s database.  Determining whether there are differences would provide insight on the income earned per hour by drivers by city type. </w:t>
+      </w:r>
+    </w:p>
+    <w:p>
+      <w:pPr>
+        <w:pStyle w:val="ListParagraph"/>
+        <w:rPr>
+          <w:rFonts w:ascii="Courier New" w:hAnsi="Courier New" w:cs="Courier New"/>
+          <w:sz w:val="24"/>
+          <w:szCs w:val="24"/>
+        </w:rPr>
+      </w:pPr>
+    </w:p>
+    <w:p>
+      <w:pPr>
+        <w:pStyle w:val="ListParagraph"/>
+        <w:numPr>
+          <w:ilvl w:val="0"/>
+          <w:numId w:val="6"/>
+        </w:numPr>
+        <w:rPr>
+          <w:rFonts w:ascii="Courier New" w:hAnsi="Courier New" w:cs="Courier New"/>
+          <w:sz w:val="24"/>
+          <w:szCs w:val="24"/>
+        </w:rPr>
+      </w:pPr>
+      <w:r>
+        <w:rPr>
+          <w:rFonts w:ascii="Courier New" w:hAnsi="Courier New" w:cs="Courier New"/>
+          <w:sz w:val="24"/>
+          <w:szCs w:val="24"/>
+        </w:rPr>
+        <w:t>Conduct a survey of drivers on their reasons for choosing ride sharing as a</w:t>
+      </w:r>
+      <w:r>
+        <w:rPr>
+          <w:rFonts w:ascii="Courier New" w:hAnsi="Courier New" w:cs="Courier New"/>
+          <w:sz w:val="24"/>
+          <w:szCs w:val="24"/>
+        </w:rPr>
+        <w:t>n</w:t>
+      </w:r>
+      <w:r>
+        <w:rPr>
+          <w:rFonts w:ascii="Courier New" w:hAnsi="Courier New" w:cs="Courier New"/>
+          <w:sz w:val="24"/>
+          <w:szCs w:val="24"/>
+        </w:rPr>
+        <w:t xml:space="preserve"> occupation. </w:t>
+      </w:r>
+      <w:r>
+        <w:rPr>
+          <w:rFonts w:ascii="Courier New" w:hAnsi="Courier New" w:cs="Courier New"/>
+          <w:sz w:val="24"/>
+          <w:szCs w:val="24"/>
+        </w:rPr>
+        <w:t>This would provide insight on whether there are significant differences in the driver motivations between city types.</w:t>
+      </w:r>
+    </w:p>
+    <w:p>
+      <w:pPr>
+        <w:rPr>
+          <w:rFonts w:ascii="Courier New" w:hAnsi="Courier New" w:cs="Courier New"/>
+          <w:sz w:val="24"/>
+          <w:szCs w:val="24"/>
+        </w:rPr>
+      </w:pPr>
+    </w:p>
+    <w:p>
+      <w:pPr>
+        <w:rPr>
+          <w:rFonts w:ascii="Courier New" w:hAnsi="Courier New" w:cs="Courier New"/>
+          <w:sz w:val="24"/>
+          <w:szCs w:val="24"/>
+        </w:rPr>
+      </w:pPr>
+    </w:p>
+    <w:p>
+      <w:pPr>
+        <w:rPr>
+          <w:rFonts w:ascii="Courier New" w:hAnsi="Courier New" w:cs="Courier New"/>
+          <w:sz w:val="24"/>
+          <w:szCs w:val="24"/>
+        </w:rPr>
+        <w:sectPr>
+          <w:pgSz w:w="12240" w:h="15840"/>
+          <w:pgMar w:top="1440" w:right="1440" w:bottom="1440" w:left="1440" w:header="720" w:footer="720" w:gutter="0"/>
+          <w:cols w:space="720"/>
+          <w:docGrid w:linePitch="360"/>
+        </w:sectPr>
+      </w:pPr>
+      <w:r>
+        <w:rPr>
+          <w:rFonts w:ascii="Courier New" w:hAnsi="Courier New" w:cs="Courier New"/>
+          <w:sz w:val="24"/>
+          <w:szCs w:val="24"/>
+        </w:rPr>
+        <w:br w:type="page"/>
+      </w:r>
+    </w:p>
+    <w:p>
+      <w:pPr>
+        <w:rPr>
+          <w:rFonts w:ascii="Courier New" w:hAnsi="Courier New" w:cs="Courier New"/>
+          <w:sz w:val="24"/>
+          <w:szCs w:val="24"/>
+        </w:rPr>
+      </w:pPr>
+    </w:p>
+    <w:p>
+      <w:pPr>
+        <w:jc w:val="center"/>
+        <w:rPr>
+          <w:rFonts w:ascii="Courier New" w:hAnsi="Courier New" w:cs="Courier New"/>
+          <w:sz w:val="24"/>
+          <w:szCs w:val="24"/>
+        </w:rPr>
+      </w:pPr>
+    </w:p>
+    <w:p>
+      <w:pPr>
+        <w:rPr>
+          <w:rFonts w:ascii="Courier New" w:hAnsi="Courier New" w:cs="Courier New"/>
+          <w:sz w:val="24"/>
+          <w:szCs w:val="24"/>
+        </w:rPr>
+      </w:pPr>
+    </w:p>
+    <w:p>
+      <w:pPr>
+        <w:rPr>
+          <w:rFonts w:ascii="Courier New" w:hAnsi="Courier New" w:cs="Courier New"/>
+          <w:sz w:val="24"/>
+          <w:szCs w:val="24"/>
+        </w:rPr>
+      </w:pPr>
+      <w:r>
+        <w:rPr>
+          <w:rFonts w:ascii="Courier New" w:hAnsi="Courier New" w:cs="Courier New"/>
+          <w:sz w:val="24"/>
+          <w:szCs w:val="24"/>
+          <w:highlight w:val="yellow"/>
+        </w:rPr>
+        <w:t>Why do you think there is such a big difference? By looking at the number of riders for each city, can you get a sense of the overall revenue?</w:t>
+      </w:r>
+    </w:p>
+    <w:p>
+      <w:pPr>
+        <w:rPr>
+          <w:rFonts w:ascii="Courier New" w:hAnsi="Courier New" w:cs="Courier New"/>
+          <w:sz w:val="24"/>
+          <w:szCs w:val="24"/>
+        </w:rPr>
+      </w:pPr>
+    </w:p>
+    <w:p>
+      <w:pPr>
+        <w:rPr>
+          <w:rFonts w:ascii="Courier New" w:hAnsi="Courier New" w:cs="Courier New"/>
+          <w:sz w:val="24"/>
+          <w:szCs w:val="24"/>
+        </w:rPr>
+      </w:pPr>
     </w:p>
     <w:p>
       <w:pPr>

</xml_diff>